<commit_message>
feat(bot): unify database on port 5432, fix telegram auth and return types, add run_bot.bat
</commit_message>
<xml_diff>
--- a/docs/07-RESEARCH_ARCHIVE/ACTIVE_RESEARCH/Проблематика Рапс Gemini/Современное состояние и технологические горизонты возделывания рапса в России.docx
+++ b/docs/07-RESEARCH_ARCHIVE/ACTIVE_RESEARCH/Проблематика Рапс Gemini/Современное состояние и технологические горизонты возделывания рапса в России.docx
@@ -5,6 +5,7 @@
     <w:p>
       <w:pPr>
         <w:spacing w:before="100" w:beforeAutospacing="1" w:after="120" w:line="240" w:lineRule="auto"/>
+        <w:jc w:val="center"/>
         <w:outlineLvl w:val="0"/>
         <w:rPr>
           <w:rFonts w:ascii="Times New Roman" w:eastAsia="Times New Roman" w:hAnsi="Times New Roman" w:cs="Times New Roman"/>
@@ -34,6 +35,7 @@
     <w:p>
       <w:pPr>
         <w:spacing w:before="100" w:beforeAutospacing="1" w:after="240" w:line="240" w:lineRule="auto"/>
+        <w:jc w:val="both"/>
         <w:rPr>
           <w:rFonts w:ascii="Times New Roman" w:eastAsia="Times New Roman" w:hAnsi="Times New Roman" w:cs="Times New Roman"/>
           <w:color w:val="1F1F1F"/>
@@ -56,6 +58,7 @@
     <w:p>
       <w:pPr>
         <w:spacing w:before="100" w:beforeAutospacing="1" w:after="120" w:line="240" w:lineRule="auto"/>
+        <w:jc w:val="center"/>
         <w:outlineLvl w:val="1"/>
         <w:rPr>
           <w:rFonts w:ascii="Times New Roman" w:eastAsia="Times New Roman" w:hAnsi="Times New Roman" w:cs="Times New Roman"/>
@@ -149,7 +152,55 @@
           <w:bdr w:val="none" w:sz="0" w:space="0" w:color="auto" w:frame="1"/>
           <w:lang w:eastAsia="ru-RU"/>
         </w:rPr>
-        <w:t>В теории озимый рапс считается культурой, способной выдерживать морозы до $-15^{\circ}C$ без снежного покрова и до $-35^{\circ}C$ под защитой снега. На практике же хозяйства в Центральном федеральном округе и Поволжье часто теряют до 50–70% площадей при гораздо более мягких температурах. Ключевая причина — не в абсолютном минусе, а в состоянии розетки перед уходом в зиму и влиянии «температурных качелей».</w:t>
+        <w:t>В теории озимый рапс считается культурой, способной выдерживать морозы до $-15^{\</w:t>
+      </w:r>
+      <w:proofErr w:type="spellStart"/>
+      <w:r>
+        <w:rPr>
+          <w:rFonts w:ascii="Times New Roman" w:eastAsia="Times New Roman" w:hAnsi="Times New Roman" w:cs="Times New Roman"/>
+          <w:color w:val="1F1F1F"/>
+          <w:sz w:val="24"/>
+          <w:szCs w:val="24"/>
+          <w:bdr w:val="none" w:sz="0" w:space="0" w:color="auto" w:frame="1"/>
+          <w:lang w:eastAsia="ru-RU"/>
+        </w:rPr>
+        <w:t>circ</w:t>
+      </w:r>
+      <w:proofErr w:type="spellEnd"/>
+      <w:r>
+        <w:rPr>
+          <w:rFonts w:ascii="Times New Roman" w:eastAsia="Times New Roman" w:hAnsi="Times New Roman" w:cs="Times New Roman"/>
+          <w:color w:val="1F1F1F"/>
+          <w:sz w:val="24"/>
+          <w:szCs w:val="24"/>
+          <w:bdr w:val="none" w:sz="0" w:space="0" w:color="auto" w:frame="1"/>
+          <w:lang w:eastAsia="ru-RU"/>
+        </w:rPr>
+        <w:t>}C$ без снежного покрова и до $-35^{\</w:t>
+      </w:r>
+      <w:proofErr w:type="spellStart"/>
+      <w:r>
+        <w:rPr>
+          <w:rFonts w:ascii="Times New Roman" w:eastAsia="Times New Roman" w:hAnsi="Times New Roman" w:cs="Times New Roman"/>
+          <w:color w:val="1F1F1F"/>
+          <w:sz w:val="24"/>
+          <w:szCs w:val="24"/>
+          <w:bdr w:val="none" w:sz="0" w:space="0" w:color="auto" w:frame="1"/>
+          <w:lang w:eastAsia="ru-RU"/>
+        </w:rPr>
+        <w:t>circ</w:t>
+      </w:r>
+      <w:proofErr w:type="spellEnd"/>
+      <w:r>
+        <w:rPr>
+          <w:rFonts w:ascii="Times New Roman" w:eastAsia="Times New Roman" w:hAnsi="Times New Roman" w:cs="Times New Roman"/>
+          <w:color w:val="1F1F1F"/>
+          <w:sz w:val="24"/>
+          <w:szCs w:val="24"/>
+          <w:bdr w:val="none" w:sz="0" w:space="0" w:color="auto" w:frame="1"/>
+          <w:lang w:eastAsia="ru-RU"/>
+        </w:rPr>
+        <w:t>}C$ под защитой снега. На практике же хозяйства в Центральном федеральном округе и Поволжье часто теряют до 50–70% площадей при гораздо более мягких температурах. Ключевая причина — не в абсолютном минусе, а в состоянии розетки перед уходом в зиму и влиянии «температурных качелей».</w:t>
       </w:r>
     </w:p>
     <w:p>
@@ -172,7 +223,55 @@
           <w:bdr w:val="none" w:sz="0" w:space="0" w:color="auto" w:frame="1"/>
           <w:lang w:eastAsia="ru-RU"/>
         </w:rPr>
-        <w:t>Процесс закалки растений — это тонкий биохимический механизм. Первая фаза закалки требует постепенного снижения температур до $+2^{\circ}C$ на свету, что позволяет растению накопить сахара в корневой шейке. Вторая фаза проходит уже при отрицательных температурах. Проблема Поволжья и ЦФО заключается в резких переходах: затяжная теплая осень провоцирует «перерастание» рапса, когда точка роста выносится над поверхностью почвы более чем на 2 см. В такой ситуации даже легкий мороз в $-10^{\circ}C$ без снега бьет по самой уязвимой части, приводя к гибели меристемы.</w:t>
+        <w:t>Процесс закалки растений — это тонкий биохимический механизм. Первая фаза закалки требует постепенного снижения температур до $+2^{\</w:t>
+      </w:r>
+      <w:proofErr w:type="spellStart"/>
+      <w:r>
+        <w:rPr>
+          <w:rFonts w:ascii="Times New Roman" w:eastAsia="Times New Roman" w:hAnsi="Times New Roman" w:cs="Times New Roman"/>
+          <w:color w:val="1F1F1F"/>
+          <w:sz w:val="24"/>
+          <w:szCs w:val="24"/>
+          <w:bdr w:val="none" w:sz="0" w:space="0" w:color="auto" w:frame="1"/>
+          <w:lang w:eastAsia="ru-RU"/>
+        </w:rPr>
+        <w:t>circ</w:t>
+      </w:r>
+      <w:proofErr w:type="spellEnd"/>
+      <w:r>
+        <w:rPr>
+          <w:rFonts w:ascii="Times New Roman" w:eastAsia="Times New Roman" w:hAnsi="Times New Roman" w:cs="Times New Roman"/>
+          <w:color w:val="1F1F1F"/>
+          <w:sz w:val="24"/>
+          <w:szCs w:val="24"/>
+          <w:bdr w:val="none" w:sz="0" w:space="0" w:color="auto" w:frame="1"/>
+          <w:lang w:eastAsia="ru-RU"/>
+        </w:rPr>
+        <w:t>}C$ на свету, что позволяет растению накопить сахара в корневой шейке. Вторая фаза проходит уже при отрицательных температурах. Проблема Поволжья и ЦФО заключается в резких переходах: затяжная теплая осень провоцирует «перерастание» рапса, когда точка роста выносится над поверхностью почвы более чем на 2 см. В такой ситуации даже легкий мороз в $-10^{\</w:t>
+      </w:r>
+      <w:proofErr w:type="spellStart"/>
+      <w:r>
+        <w:rPr>
+          <w:rFonts w:ascii="Times New Roman" w:eastAsia="Times New Roman" w:hAnsi="Times New Roman" w:cs="Times New Roman"/>
+          <w:color w:val="1F1F1F"/>
+          <w:sz w:val="24"/>
+          <w:szCs w:val="24"/>
+          <w:bdr w:val="none" w:sz="0" w:space="0" w:color="auto" w:frame="1"/>
+          <w:lang w:eastAsia="ru-RU"/>
+        </w:rPr>
+        <w:t>circ</w:t>
+      </w:r>
+      <w:proofErr w:type="spellEnd"/>
+      <w:r>
+        <w:rPr>
+          <w:rFonts w:ascii="Times New Roman" w:eastAsia="Times New Roman" w:hAnsi="Times New Roman" w:cs="Times New Roman"/>
+          <w:color w:val="1F1F1F"/>
+          <w:sz w:val="24"/>
+          <w:szCs w:val="24"/>
+          <w:bdr w:val="none" w:sz="0" w:space="0" w:color="auto" w:frame="1"/>
+          <w:lang w:eastAsia="ru-RU"/>
+        </w:rPr>
+        <w:t>}C$ без снега бьет по самой уязвимой части, приводя к гибели меристемы.</w:t>
       </w:r>
     </w:p>
     <w:p>
@@ -195,7 +294,55 @@
           <w:bdr w:val="none" w:sz="0" w:space="0" w:color="auto" w:frame="1"/>
           <w:lang w:eastAsia="ru-RU"/>
         </w:rPr>
-        <w:t>Особый риск представляют зимние оттепели, которые в последние годы стали нормой. Растение «просыпается», начинает активно дышать, расходуя запасы углеводов. Когда после оттепели в $+5^{\circ}C$ резко ударяет $-15^{\circ}C$, влага внутри клеток замерзает, превращая корневую шейку в кашицу. Практики знают термин «кочерыжка» — если весной при срезе корня вы видите коричневую сердцевину или пустоты (дуплистость), это прямой результат нарушения водного обмена и дефицита бора, который усиливает морозостойкость.</w:t>
+        <w:t>Особый риск представляют зимние оттепели, которые в последние годы стали нормой. Растение «просыпается», начинает активно дышать, расходуя запасы углеводов. Когда после оттепели в $+5^{\</w:t>
+      </w:r>
+      <w:proofErr w:type="spellStart"/>
+      <w:r>
+        <w:rPr>
+          <w:rFonts w:ascii="Times New Roman" w:eastAsia="Times New Roman" w:hAnsi="Times New Roman" w:cs="Times New Roman"/>
+          <w:color w:val="1F1F1F"/>
+          <w:sz w:val="24"/>
+          <w:szCs w:val="24"/>
+          <w:bdr w:val="none" w:sz="0" w:space="0" w:color="auto" w:frame="1"/>
+          <w:lang w:eastAsia="ru-RU"/>
+        </w:rPr>
+        <w:t>circ</w:t>
+      </w:r>
+      <w:proofErr w:type="spellEnd"/>
+      <w:r>
+        <w:rPr>
+          <w:rFonts w:ascii="Times New Roman" w:eastAsia="Times New Roman" w:hAnsi="Times New Roman" w:cs="Times New Roman"/>
+          <w:color w:val="1F1F1F"/>
+          <w:sz w:val="24"/>
+          <w:szCs w:val="24"/>
+          <w:bdr w:val="none" w:sz="0" w:space="0" w:color="auto" w:frame="1"/>
+          <w:lang w:eastAsia="ru-RU"/>
+        </w:rPr>
+        <w:t>}C$ резко ударяет $-15^{\</w:t>
+      </w:r>
+      <w:proofErr w:type="spellStart"/>
+      <w:r>
+        <w:rPr>
+          <w:rFonts w:ascii="Times New Roman" w:eastAsia="Times New Roman" w:hAnsi="Times New Roman" w:cs="Times New Roman"/>
+          <w:color w:val="1F1F1F"/>
+          <w:sz w:val="24"/>
+          <w:szCs w:val="24"/>
+          <w:bdr w:val="none" w:sz="0" w:space="0" w:color="auto" w:frame="1"/>
+          <w:lang w:eastAsia="ru-RU"/>
+        </w:rPr>
+        <w:t>circ</w:t>
+      </w:r>
+      <w:proofErr w:type="spellEnd"/>
+      <w:r>
+        <w:rPr>
+          <w:rFonts w:ascii="Times New Roman" w:eastAsia="Times New Roman" w:hAnsi="Times New Roman" w:cs="Times New Roman"/>
+          <w:color w:val="1F1F1F"/>
+          <w:sz w:val="24"/>
+          <w:szCs w:val="24"/>
+          <w:bdr w:val="none" w:sz="0" w:space="0" w:color="auto" w:frame="1"/>
+          <w:lang w:eastAsia="ru-RU"/>
+        </w:rPr>
+        <w:t>}C$, влага внутри клеток замерзает, превращая корневую шейку в кашицу. Практики знают термин «кочерыжка» — если весной при срезе корня вы видите коричневую сердцевину или пустоты (дуплистость), это прямой результат нарушения водного обмена и дефицита бора, который усиливает морозостойкость.</w:t>
       </w:r>
     </w:p>
     <w:tbl>
@@ -209,9 +356,9 @@
         <w:tblLook w:val="04A0" w:firstRow="1" w:lastRow="0" w:firstColumn="1" w:lastColumn="0" w:noHBand="0" w:noVBand="1"/>
       </w:tblPr>
       <w:tblGrid>
-        <w:gridCol w:w="3083"/>
-        <w:gridCol w:w="2326"/>
-        <w:gridCol w:w="3930"/>
+        <w:gridCol w:w="3452"/>
+        <w:gridCol w:w="2439"/>
+        <w:gridCol w:w="4441"/>
       </w:tblGrid>
       <w:tr>
         <w:trPr>
@@ -258,7 +405,6 @@
                 <w:bdr w:val="none" w:sz="0" w:space="0" w:color="auto" w:frame="1"/>
                 <w:lang w:eastAsia="ru-RU"/>
               </w:rPr>
-              <w:lastRenderedPageBreak/>
               <w:t>Параметр растения для успешной зимовки</w:t>
             </w:r>
           </w:p>
@@ -656,6 +802,7 @@
                 <w:bdr w:val="none" w:sz="0" w:space="0" w:color="auto" w:frame="1"/>
                 <w:lang w:eastAsia="ru-RU"/>
               </w:rPr>
+              <w:lastRenderedPageBreak/>
               <w:t>Высота точки роста</w:t>
             </w:r>
           </w:p>
@@ -924,7 +1071,31 @@
           <w:bdr w:val="none" w:sz="0" w:space="0" w:color="auto" w:frame="1"/>
           <w:lang w:eastAsia="ru-RU"/>
         </w:rPr>
-        <w:t>В Сибири и на Урале проблема обратная. Здесь агроном борется за каждый миллиметр влаги. Яровой рапс крайне чувствителен к засухе в фазе бутонизации и цветения. Ошибка многих хозяйств — попытка сеять в «традиционные» сроки, не учитывая динамику прогрева почвы. Слишком ранний сев в холодную почву (ниже $+5^{\circ}C$ на глубине заделки) ведет к тому, что семена лежат в земле по две недели, становясь добычей почвенных патогенов и проволочника.</w:t>
+        <w:t>В Сибири и на Урале проблема обратная. Здесь агроном борется за каждый миллиметр влаги. Яровой рапс крайне чувствителен к засухе в фазе бутонизации и цветения. Ошибка многих хозяйств — попытка сеять в «традиционные» сроки, не учитывая динамику прогрева почвы. Слишком ранний сев в холодную почву (ниже $+5^{\</w:t>
+      </w:r>
+      <w:proofErr w:type="spellStart"/>
+      <w:r>
+        <w:rPr>
+          <w:rFonts w:ascii="Times New Roman" w:eastAsia="Times New Roman" w:hAnsi="Times New Roman" w:cs="Times New Roman"/>
+          <w:color w:val="1F1F1F"/>
+          <w:sz w:val="24"/>
+          <w:szCs w:val="24"/>
+          <w:bdr w:val="none" w:sz="0" w:space="0" w:color="auto" w:frame="1"/>
+          <w:lang w:eastAsia="ru-RU"/>
+        </w:rPr>
+        <w:t>circ</w:t>
+      </w:r>
+      <w:proofErr w:type="spellEnd"/>
+      <w:r>
+        <w:rPr>
+          <w:rFonts w:ascii="Times New Roman" w:eastAsia="Times New Roman" w:hAnsi="Times New Roman" w:cs="Times New Roman"/>
+          <w:color w:val="1F1F1F"/>
+          <w:sz w:val="24"/>
+          <w:szCs w:val="24"/>
+          <w:bdr w:val="none" w:sz="0" w:space="0" w:color="auto" w:frame="1"/>
+          <w:lang w:eastAsia="ru-RU"/>
+        </w:rPr>
+        <w:t>}C$ на глубине заделки) ведет к тому, что семена лежат в земле по две недели, становясь добычей почвенных патогенов и проволочника.</w:t>
       </w:r>
     </w:p>
     <w:p>
@@ -957,7 +1128,31 @@
           <w:bdr w:val="none" w:sz="0" w:space="0" w:color="auto" w:frame="1"/>
           <w:lang w:eastAsia="ru-RU"/>
         </w:rPr>
-        <w:t>$+30^{\circ}C$</w:t>
+        <w:t>$+30^{\</w:t>
+      </w:r>
+      <w:proofErr w:type="spellStart"/>
+      <w:r>
+        <w:rPr>
+          <w:rFonts w:ascii="Times New Roman" w:eastAsia="Times New Roman" w:hAnsi="Times New Roman" w:cs="Times New Roman"/>
+          <w:color w:val="1F1F1F"/>
+          <w:sz w:val="24"/>
+          <w:szCs w:val="24"/>
+          <w:bdr w:val="none" w:sz="0" w:space="0" w:color="auto" w:frame="1"/>
+          <w:lang w:eastAsia="ru-RU"/>
+        </w:rPr>
+        <w:t>circ</w:t>
+      </w:r>
+      <w:proofErr w:type="spellEnd"/>
+      <w:r>
+        <w:rPr>
+          <w:rFonts w:ascii="Times New Roman" w:eastAsia="Times New Roman" w:hAnsi="Times New Roman" w:cs="Times New Roman"/>
+          <w:color w:val="1F1F1F"/>
+          <w:sz w:val="24"/>
+          <w:szCs w:val="24"/>
+          <w:bdr w:val="none" w:sz="0" w:space="0" w:color="auto" w:frame="1"/>
+          <w:lang w:eastAsia="ru-RU"/>
+        </w:rPr>
+        <w:t>}C$</w:t>
       </w:r>
       <w:r>
         <w:rPr>
@@ -1065,7 +1260,51 @@
           <w:szCs w:val="24"/>
           <w:lang w:eastAsia="ru-RU"/>
         </w:rPr>
-        <w:t>В современной российской практике до сих пор идет спор между сторонниками «классики» и адептами No-till и Strip-till. Для рапса этот выбор определяет всю экономику сезона.</w:t>
+        <w:t>В современной российской практике до сих пор идет спор между сторонниками «классики» и адептами No-</w:t>
+      </w:r>
+      <w:proofErr w:type="spellStart"/>
+      <w:r>
+        <w:rPr>
+          <w:rFonts w:ascii="Times New Roman" w:eastAsia="Times New Roman" w:hAnsi="Times New Roman" w:cs="Times New Roman"/>
+          <w:color w:val="1F1F1F"/>
+          <w:sz w:val="24"/>
+          <w:szCs w:val="24"/>
+          <w:lang w:eastAsia="ru-RU"/>
+        </w:rPr>
+        <w:t>till</w:t>
+      </w:r>
+      <w:proofErr w:type="spellEnd"/>
+      <w:r>
+        <w:rPr>
+          <w:rFonts w:ascii="Times New Roman" w:eastAsia="Times New Roman" w:hAnsi="Times New Roman" w:cs="Times New Roman"/>
+          <w:color w:val="1F1F1F"/>
+          <w:sz w:val="24"/>
+          <w:szCs w:val="24"/>
+          <w:lang w:eastAsia="ru-RU"/>
+        </w:rPr>
+        <w:t xml:space="preserve"> и </w:t>
+      </w:r>
+      <w:proofErr w:type="spellStart"/>
+      <w:r>
+        <w:rPr>
+          <w:rFonts w:ascii="Times New Roman" w:eastAsia="Times New Roman" w:hAnsi="Times New Roman" w:cs="Times New Roman"/>
+          <w:color w:val="1F1F1F"/>
+          <w:sz w:val="24"/>
+          <w:szCs w:val="24"/>
+          <w:lang w:eastAsia="ru-RU"/>
+        </w:rPr>
+        <w:t>Strip-till</w:t>
+      </w:r>
+      <w:proofErr w:type="spellEnd"/>
+      <w:r>
+        <w:rPr>
+          <w:rFonts w:ascii="Times New Roman" w:eastAsia="Times New Roman" w:hAnsi="Times New Roman" w:cs="Times New Roman"/>
+          <w:color w:val="1F1F1F"/>
+          <w:sz w:val="24"/>
+          <w:szCs w:val="24"/>
+          <w:lang w:eastAsia="ru-RU"/>
+        </w:rPr>
+        <w:t>. Для рапса этот выбор определяет всю экономику сезона.</w:t>
       </w:r>
     </w:p>
     <w:p>
@@ -1094,17 +1333,42 @@
           <w:bdr w:val="none" w:sz="0" w:space="0" w:color="auto" w:frame="1"/>
           <w:lang w:eastAsia="ru-RU"/>
         </w:rPr>
-        <w:t>Классическая обработка (вспашка):</w:t>
-      </w:r>
-      <w:r>
-        <w:rPr>
-          <w:rFonts w:ascii="Times New Roman" w:eastAsia="Times New Roman" w:hAnsi="Times New Roman" w:cs="Times New Roman"/>
-          <w:color w:val="1F1F1F"/>
-          <w:sz w:val="24"/>
-          <w:szCs w:val="24"/>
-          <w:lang w:eastAsia="ru-RU"/>
-        </w:rPr>
-        <w:t xml:space="preserve"> Позволяет создать мелкокомковатую структуру, идеальную для мелкосемянных культур. Однако вспашка — это колоссальные потери влаги. В условиях Поволжья это часто приводит к тому, что семена попадают в абсолютно сухой горизонт.</w:t>
+        <w:t>Классическая обработка (вспашка)</w:t>
+      </w:r>
+      <w:proofErr w:type="gramStart"/>
+      <w:r>
+        <w:rPr>
+          <w:rFonts w:ascii="Times New Roman" w:eastAsia="Times New Roman" w:hAnsi="Times New Roman" w:cs="Times New Roman"/>
+          <w:b/>
+          <w:bCs/>
+          <w:color w:val="1F1F1F"/>
+          <w:sz w:val="24"/>
+          <w:szCs w:val="24"/>
+          <w:bdr w:val="none" w:sz="0" w:space="0" w:color="auto" w:frame="1"/>
+          <w:lang w:eastAsia="ru-RU"/>
+        </w:rPr>
+        <w:t>:</w:t>
+      </w:r>
+      <w:r>
+        <w:rPr>
+          <w:rFonts w:ascii="Times New Roman" w:eastAsia="Times New Roman" w:hAnsi="Times New Roman" w:cs="Times New Roman"/>
+          <w:color w:val="1F1F1F"/>
+          <w:sz w:val="24"/>
+          <w:szCs w:val="24"/>
+          <w:lang w:eastAsia="ru-RU"/>
+        </w:rPr>
+        <w:t xml:space="preserve"> Позволяет</w:t>
+      </w:r>
+      <w:proofErr w:type="gramEnd"/>
+      <w:r>
+        <w:rPr>
+          <w:rFonts w:ascii="Times New Roman" w:eastAsia="Times New Roman" w:hAnsi="Times New Roman" w:cs="Times New Roman"/>
+          <w:color w:val="1F1F1F"/>
+          <w:sz w:val="24"/>
+          <w:szCs w:val="24"/>
+          <w:lang w:eastAsia="ru-RU"/>
+        </w:rPr>
+        <w:t xml:space="preserve"> создать мелкокомковатую структуру, идеальную для мелкосемянных культур. Однако вспашка — это колоссальные потери влаги. В условиях Поволжья это часто приводит к тому, что семена попадают в абсолютно сухой горизонт.</w:t>
       </w:r>
     </w:p>
     <w:p>
@@ -1133,30 +1397,72 @@
           <w:bdr w:val="none" w:sz="0" w:space="0" w:color="auto" w:frame="1"/>
           <w:lang w:eastAsia="ru-RU"/>
         </w:rPr>
-        <w:t>No-till (нулевая технология):</w:t>
-      </w:r>
-      <w:r>
-        <w:rPr>
-          <w:rFonts w:ascii="Times New Roman" w:eastAsia="Times New Roman" w:hAnsi="Times New Roman" w:cs="Times New Roman"/>
-          <w:color w:val="1F1F1F"/>
-          <w:sz w:val="24"/>
-          <w:szCs w:val="24"/>
-          <w:bdr w:val="none" w:sz="0" w:space="0" w:color="auto" w:frame="1"/>
-          <w:lang w:eastAsia="ru-RU"/>
-        </w:rPr>
-        <w:t xml:space="preserve"> Сохраняет влагу и структуру почвы, но создает проблемы с прогревом. Пожнивные остатки (мульча) удерживают холод в почве, задерживая всходы ярового рапса. Кроме того, стержневой корень рапса очень </w:t>
-      </w:r>
-      <w:r>
-        <w:rPr>
-          <w:rFonts w:ascii="Times New Roman" w:eastAsia="Times New Roman" w:hAnsi="Times New Roman" w:cs="Times New Roman"/>
-          <w:color w:val="1F1F1F"/>
-          <w:sz w:val="24"/>
-          <w:szCs w:val="24"/>
-          <w:bdr w:val="none" w:sz="0" w:space="0" w:color="auto" w:frame="1"/>
-          <w:lang w:eastAsia="ru-RU"/>
-        </w:rPr>
-        <w:lastRenderedPageBreak/>
-        <w:t>чувствителен к переуплотнению почвы (плужной подошве). Если корень на глубине 10–15 см встречает непреодолимое препятствие, он начинает «искривляться» (L-образный корень), что снижает потенциал урожайности на 30–40%.</w:t>
+        <w:t>No-</w:t>
+      </w:r>
+      <w:proofErr w:type="spellStart"/>
+      <w:r>
+        <w:rPr>
+          <w:rFonts w:ascii="Times New Roman" w:eastAsia="Times New Roman" w:hAnsi="Times New Roman" w:cs="Times New Roman"/>
+          <w:b/>
+          <w:bCs/>
+          <w:color w:val="1F1F1F"/>
+          <w:sz w:val="24"/>
+          <w:szCs w:val="24"/>
+          <w:bdr w:val="none" w:sz="0" w:space="0" w:color="auto" w:frame="1"/>
+          <w:lang w:eastAsia="ru-RU"/>
+        </w:rPr>
+        <w:t>till</w:t>
+      </w:r>
+      <w:proofErr w:type="spellEnd"/>
+      <w:r>
+        <w:rPr>
+          <w:rFonts w:ascii="Times New Roman" w:eastAsia="Times New Roman" w:hAnsi="Times New Roman" w:cs="Times New Roman"/>
+          <w:b/>
+          <w:bCs/>
+          <w:color w:val="1F1F1F"/>
+          <w:sz w:val="24"/>
+          <w:szCs w:val="24"/>
+          <w:bdr w:val="none" w:sz="0" w:space="0" w:color="auto" w:frame="1"/>
+          <w:lang w:eastAsia="ru-RU"/>
+        </w:rPr>
+        <w:t xml:space="preserve"> (нулевая технология)</w:t>
+      </w:r>
+      <w:proofErr w:type="gramStart"/>
+      <w:r>
+        <w:rPr>
+          <w:rFonts w:ascii="Times New Roman" w:eastAsia="Times New Roman" w:hAnsi="Times New Roman" w:cs="Times New Roman"/>
+          <w:b/>
+          <w:bCs/>
+          <w:color w:val="1F1F1F"/>
+          <w:sz w:val="24"/>
+          <w:szCs w:val="24"/>
+          <w:bdr w:val="none" w:sz="0" w:space="0" w:color="auto" w:frame="1"/>
+          <w:lang w:eastAsia="ru-RU"/>
+        </w:rPr>
+        <w:t>:</w:t>
+      </w:r>
+      <w:r>
+        <w:rPr>
+          <w:rFonts w:ascii="Times New Roman" w:eastAsia="Times New Roman" w:hAnsi="Times New Roman" w:cs="Times New Roman"/>
+          <w:color w:val="1F1F1F"/>
+          <w:sz w:val="24"/>
+          <w:szCs w:val="24"/>
+          <w:bdr w:val="none" w:sz="0" w:space="0" w:color="auto" w:frame="1"/>
+          <w:lang w:eastAsia="ru-RU"/>
+        </w:rPr>
+        <w:t xml:space="preserve"> Сохраняет</w:t>
+      </w:r>
+      <w:proofErr w:type="gramEnd"/>
+      <w:r>
+        <w:rPr>
+          <w:rFonts w:ascii="Times New Roman" w:eastAsia="Times New Roman" w:hAnsi="Times New Roman" w:cs="Times New Roman"/>
+          <w:color w:val="1F1F1F"/>
+          <w:sz w:val="24"/>
+          <w:szCs w:val="24"/>
+          <w:bdr w:val="none" w:sz="0" w:space="0" w:color="auto" w:frame="1"/>
+          <w:lang w:eastAsia="ru-RU"/>
+        </w:rPr>
+        <w:t xml:space="preserve"> влагу и структуру почвы, но создает проблемы с прогревом. Пожнивные остатки (мульча) удерживают холод в почве, задерживая всходы ярового рапса. Кроме того, стержневой корень рапса очень чувствителен к переуплотнению почвы (плужной подошве). Если корень на глубине 10–15 см встречает непреодолимое препятствие, он начинает «искривляться» (L-образный корень), что снижает потенциал урожайности на 30–40%.</w:t>
       </w:r>
     </w:p>
     <w:p>
@@ -1174,29 +1480,70 @@
           <w:lang w:eastAsia="ru-RU"/>
         </w:rPr>
       </w:pPr>
-      <w:r>
-        <w:rPr>
-          <w:rFonts w:ascii="Times New Roman" w:eastAsia="Times New Roman" w:hAnsi="Times New Roman" w:cs="Times New Roman"/>
-          <w:b/>
-          <w:bCs/>
-          <w:color w:val="1F1F1F"/>
-          <w:sz w:val="24"/>
-          <w:szCs w:val="24"/>
-          <w:bdr w:val="none" w:sz="0" w:space="0" w:color="auto" w:frame="1"/>
-          <w:lang w:eastAsia="ru-RU"/>
-        </w:rPr>
-        <w:t>Strip-till (полосная обработка):</w:t>
-      </w:r>
-      <w:r>
-        <w:rPr>
-          <w:rFonts w:ascii="Times New Roman" w:eastAsia="Times New Roman" w:hAnsi="Times New Roman" w:cs="Times New Roman"/>
-          <w:color w:val="1F1F1F"/>
-          <w:sz w:val="24"/>
-          <w:szCs w:val="24"/>
-          <w:bdr w:val="none" w:sz="0" w:space="0" w:color="auto" w:frame="1"/>
-          <w:lang w:eastAsia="ru-RU"/>
-        </w:rPr>
-        <w:t xml:space="preserve"> На данный момент считается наиболее сбалансированным решением. Она позволяет рыхлить зону рядка на глубину до 25–30 см, обеспечивая беспрепятственный рост корня вниз, при этом междурядья остаются под защитой растительных остатков.</w:t>
+      <w:proofErr w:type="spellStart"/>
+      <w:r>
+        <w:rPr>
+          <w:rFonts w:ascii="Times New Roman" w:eastAsia="Times New Roman" w:hAnsi="Times New Roman" w:cs="Times New Roman"/>
+          <w:b/>
+          <w:bCs/>
+          <w:color w:val="1F1F1F"/>
+          <w:sz w:val="24"/>
+          <w:szCs w:val="24"/>
+          <w:bdr w:val="none" w:sz="0" w:space="0" w:color="auto" w:frame="1"/>
+          <w:lang w:eastAsia="ru-RU"/>
+        </w:rPr>
+        <w:t>Strip-till</w:t>
+      </w:r>
+      <w:proofErr w:type="spellEnd"/>
+      <w:r>
+        <w:rPr>
+          <w:rFonts w:ascii="Times New Roman" w:eastAsia="Times New Roman" w:hAnsi="Times New Roman" w:cs="Times New Roman"/>
+          <w:b/>
+          <w:bCs/>
+          <w:color w:val="1F1F1F"/>
+          <w:sz w:val="24"/>
+          <w:szCs w:val="24"/>
+          <w:bdr w:val="none" w:sz="0" w:space="0" w:color="auto" w:frame="1"/>
+          <w:lang w:eastAsia="ru-RU"/>
+        </w:rPr>
+        <w:t xml:space="preserve"> (полосная обработка)</w:t>
+      </w:r>
+      <w:proofErr w:type="gramStart"/>
+      <w:r>
+        <w:rPr>
+          <w:rFonts w:ascii="Times New Roman" w:eastAsia="Times New Roman" w:hAnsi="Times New Roman" w:cs="Times New Roman"/>
+          <w:b/>
+          <w:bCs/>
+          <w:color w:val="1F1F1F"/>
+          <w:sz w:val="24"/>
+          <w:szCs w:val="24"/>
+          <w:bdr w:val="none" w:sz="0" w:space="0" w:color="auto" w:frame="1"/>
+          <w:lang w:eastAsia="ru-RU"/>
+        </w:rPr>
+        <w:t>:</w:t>
+      </w:r>
+      <w:r>
+        <w:rPr>
+          <w:rFonts w:ascii="Times New Roman" w:eastAsia="Times New Roman" w:hAnsi="Times New Roman" w:cs="Times New Roman"/>
+          <w:color w:val="1F1F1F"/>
+          <w:sz w:val="24"/>
+          <w:szCs w:val="24"/>
+          <w:bdr w:val="none" w:sz="0" w:space="0" w:color="auto" w:frame="1"/>
+          <w:lang w:eastAsia="ru-RU"/>
+        </w:rPr>
+        <w:t xml:space="preserve"> На</w:t>
+      </w:r>
+      <w:proofErr w:type="gramEnd"/>
+      <w:r>
+        <w:rPr>
+          <w:rFonts w:ascii="Times New Roman" w:eastAsia="Times New Roman" w:hAnsi="Times New Roman" w:cs="Times New Roman"/>
+          <w:color w:val="1F1F1F"/>
+          <w:sz w:val="24"/>
+          <w:szCs w:val="24"/>
+          <w:bdr w:val="none" w:sz="0" w:space="0" w:color="auto" w:frame="1"/>
+          <w:lang w:eastAsia="ru-RU"/>
+        </w:rPr>
+        <w:t xml:space="preserve"> данный момент считается наиболее сбалансированным решением. Она позволяет рыхлить зону рядка на глубину до 25–30 см, обеспечивая беспрепятственный рост корня вниз, при этом междурядья остаются под защитой растительных остатков.</w:t>
       </w:r>
     </w:p>
     <w:p>
@@ -1268,6 +1615,7 @@
           <w:szCs w:val="24"/>
           <w:lang w:eastAsia="ru-RU"/>
         </w:rPr>
+        <w:lastRenderedPageBreak/>
         <w:t>Энергии проростка мелкосемянной культуры (масса 1000 семян составляет всего 3–5 грамм) не хватает для того, чтобы пробить тяжелый слой почвы при глубокой заделке. Растение тратит все запасы на удлинение гипокотиля, выходит на поверхность истощенным, «шильце» выглядит бледным и слабым. У озимого рапса такая ошибка автоматически ведет к выносу точки роста над землей, что гарантирует вымерзание.</w:t>
       </w:r>
     </w:p>
@@ -1290,7 +1638,29 @@
           <w:szCs w:val="24"/>
           <w:lang w:eastAsia="ru-RU"/>
         </w:rPr>
-        <w:t>С другой стороны, посев на глубину 1 см в условиях недостаточного выравнивания поля ведет к неравномерности всходов. На буграх семена лежат в сухой пыли, в низинах — завалены землей. В результате мы получаем «разноуровневое» поле, где одни растения уже в фазе розетки, а другие только «наклевываются». Это делает невозможной эффективную химпрополку и десикацию.</w:t>
+        <w:t xml:space="preserve">С другой стороны, посев на глубину 1 см в условиях недостаточного выравнивания поля ведет к неравномерности всходов. На буграх семена лежат в сухой пыли, в низинах — завалены землей. В результате мы получаем «разноуровневое» поле, где одни растения уже в фазе розетки, а другие только «наклевываются». Это делает невозможной эффективную </w:t>
+      </w:r>
+      <w:proofErr w:type="spellStart"/>
+      <w:r>
+        <w:rPr>
+          <w:rFonts w:ascii="Times New Roman" w:eastAsia="Times New Roman" w:hAnsi="Times New Roman" w:cs="Times New Roman"/>
+          <w:color w:val="1F1F1F"/>
+          <w:sz w:val="24"/>
+          <w:szCs w:val="24"/>
+          <w:lang w:eastAsia="ru-RU"/>
+        </w:rPr>
+        <w:t>химпрополку</w:t>
+      </w:r>
+      <w:proofErr w:type="spellEnd"/>
+      <w:r>
+        <w:rPr>
+          <w:rFonts w:ascii="Times New Roman" w:eastAsia="Times New Roman" w:hAnsi="Times New Roman" w:cs="Times New Roman"/>
+          <w:color w:val="1F1F1F"/>
+          <w:sz w:val="24"/>
+          <w:szCs w:val="24"/>
+          <w:lang w:eastAsia="ru-RU"/>
+        </w:rPr>
+        <w:t xml:space="preserve"> и десикацию.</w:t>
       </w:r>
     </w:p>
     <w:p>
@@ -1354,9 +1724,9 @@
         <w:tblLook w:val="04A0" w:firstRow="1" w:lastRow="0" w:firstColumn="1" w:lastColumn="0" w:noHBand="0" w:noVBand="1"/>
       </w:tblPr>
       <w:tblGrid>
-        <w:gridCol w:w="2155"/>
-        <w:gridCol w:w="3702"/>
-        <w:gridCol w:w="3482"/>
+        <w:gridCol w:w="2206"/>
+        <w:gridCol w:w="4236"/>
+        <w:gridCol w:w="3890"/>
       </w:tblGrid>
       <w:tr>
         <w:trPr>
@@ -1580,7 +1950,31 @@
                 <w:bdr w:val="none" w:sz="0" w:space="0" w:color="auto" w:frame="1"/>
                 <w:lang w:eastAsia="ru-RU"/>
               </w:rPr>
-              <w:t xml:space="preserve">Высокая энергия старта, устойчивость к TuYV, устойчивость к растрескиванию </w:t>
+              <w:t xml:space="preserve">Высокая энергия старта, устойчивость к </w:t>
+            </w:r>
+            <w:proofErr w:type="spellStart"/>
+            <w:r>
+              <w:rPr>
+                <w:rFonts w:ascii="Times New Roman" w:eastAsia="Times New Roman" w:hAnsi="Times New Roman" w:cs="Times New Roman"/>
+                <w:color w:val="1F1F1F"/>
+                <w:sz w:val="24"/>
+                <w:szCs w:val="24"/>
+                <w:bdr w:val="none" w:sz="0" w:space="0" w:color="auto" w:frame="1"/>
+                <w:lang w:eastAsia="ru-RU"/>
+              </w:rPr>
+              <w:t>TuYV</w:t>
+            </w:r>
+            <w:proofErr w:type="spellEnd"/>
+            <w:r>
+              <w:rPr>
+                <w:rFonts w:ascii="Times New Roman" w:eastAsia="Times New Roman" w:hAnsi="Times New Roman" w:cs="Times New Roman"/>
+                <w:color w:val="1F1F1F"/>
+                <w:sz w:val="24"/>
+                <w:szCs w:val="24"/>
+                <w:bdr w:val="none" w:sz="0" w:space="0" w:color="auto" w:frame="1"/>
+                <w:lang w:eastAsia="ru-RU"/>
+              </w:rPr>
+              <w:t xml:space="preserve">, устойчивость к растрескиванию </w:t>
             </w:r>
           </w:p>
         </w:tc>
@@ -1778,7 +2172,29 @@
           <w:szCs w:val="24"/>
           <w:lang w:eastAsia="ru-RU"/>
         </w:rPr>
-        <w:t>Гибриды (например, линейки Rapool или Pioneer) обладают генетической устойчивостью к растрескиванию стручков. Это позволяет проводить прямую уборку без использования «клея» и с минимальными потерями. Сорта же часто требуют раздельной уборки или обязательной десикации, так как стручки на центральной кисти уже лопаются, а на боковых ветвях — еще зеленые.</w:t>
+        <w:t xml:space="preserve">Гибриды (например, линейки </w:t>
+      </w:r>
+      <w:proofErr w:type="spellStart"/>
+      <w:r>
+        <w:rPr>
+          <w:rFonts w:ascii="Times New Roman" w:eastAsia="Times New Roman" w:hAnsi="Times New Roman" w:cs="Times New Roman"/>
+          <w:color w:val="1F1F1F"/>
+          <w:sz w:val="24"/>
+          <w:szCs w:val="24"/>
+          <w:lang w:eastAsia="ru-RU"/>
+        </w:rPr>
+        <w:t>Rapool</w:t>
+      </w:r>
+      <w:proofErr w:type="spellEnd"/>
+      <w:r>
+        <w:rPr>
+          <w:rFonts w:ascii="Times New Roman" w:eastAsia="Times New Roman" w:hAnsi="Times New Roman" w:cs="Times New Roman"/>
+          <w:color w:val="1F1F1F"/>
+          <w:sz w:val="24"/>
+          <w:szCs w:val="24"/>
+          <w:lang w:eastAsia="ru-RU"/>
+        </w:rPr>
+        <w:t xml:space="preserve"> или Pioneer) обладают генетической устойчивостью к растрескиванию стручков. Это позволяет проводить прямую уборку без использования «клея» и с минимальными потерями. Сорта же часто требуют раздельной уборки или обязательной десикации, так как стручки на центральной кисти уже лопаются, а на боковых ветвях — еще зеленые.</w:t>
       </w:r>
     </w:p>
     <w:p>
@@ -1805,7 +2221,6 @@
           <w:szCs w:val="36"/>
           <w:lang w:eastAsia="ru-RU"/>
         </w:rPr>
-        <w:lastRenderedPageBreak/>
         <w:t>Защита и питание: управление невидимыми угрозами</w:t>
       </w:r>
     </w:p>
@@ -1906,17 +2321,42 @@
           <w:bdr w:val="none" w:sz="0" w:space="0" w:color="auto" w:frame="1"/>
           <w:lang w:eastAsia="ru-RU"/>
         </w:rPr>
-        <w:t>Сера:</w:t>
-      </w:r>
-      <w:r>
-        <w:rPr>
-          <w:rFonts w:ascii="Times New Roman" w:eastAsia="Times New Roman" w:hAnsi="Times New Roman" w:cs="Times New Roman"/>
-          <w:color w:val="1F1F1F"/>
-          <w:sz w:val="24"/>
-          <w:szCs w:val="24"/>
-          <w:lang w:eastAsia="ru-RU"/>
-        </w:rPr>
-        <w:t xml:space="preserve"> Без серы азот просто не усваивается. Рапс потребляет серы в 3–5 раз больше, чем зерновые. Дефицит серы проявляется в пожелтении молодых листьев и «мраморности» окраски. Без достаточного количества сульфатов в почве вы не получите высокого содержания масла, за которое и платит переработчик.</w:t>
+        <w:t>Сера</w:t>
+      </w:r>
+      <w:proofErr w:type="gramStart"/>
+      <w:r>
+        <w:rPr>
+          <w:rFonts w:ascii="Times New Roman" w:eastAsia="Times New Roman" w:hAnsi="Times New Roman" w:cs="Times New Roman"/>
+          <w:b/>
+          <w:bCs/>
+          <w:color w:val="1F1F1F"/>
+          <w:sz w:val="24"/>
+          <w:szCs w:val="24"/>
+          <w:bdr w:val="none" w:sz="0" w:space="0" w:color="auto" w:frame="1"/>
+          <w:lang w:eastAsia="ru-RU"/>
+        </w:rPr>
+        <w:t>:</w:t>
+      </w:r>
+      <w:r>
+        <w:rPr>
+          <w:rFonts w:ascii="Times New Roman" w:eastAsia="Times New Roman" w:hAnsi="Times New Roman" w:cs="Times New Roman"/>
+          <w:color w:val="1F1F1F"/>
+          <w:sz w:val="24"/>
+          <w:szCs w:val="24"/>
+          <w:lang w:eastAsia="ru-RU"/>
+        </w:rPr>
+        <w:t xml:space="preserve"> Без</w:t>
+      </w:r>
+      <w:proofErr w:type="gramEnd"/>
+      <w:r>
+        <w:rPr>
+          <w:rFonts w:ascii="Times New Roman" w:eastAsia="Times New Roman" w:hAnsi="Times New Roman" w:cs="Times New Roman"/>
+          <w:color w:val="1F1F1F"/>
+          <w:sz w:val="24"/>
+          <w:szCs w:val="24"/>
+          <w:lang w:eastAsia="ru-RU"/>
+        </w:rPr>
+        <w:t xml:space="preserve"> серы азот просто не усваивается. Рапс потребляет серы в 3–5 раз больше, чем зерновые. Дефицит серы проявляется в пожелтении молодых листьев и «мраморности» окраски. Без достаточного количества сульфатов в почве вы не получите высокого содержания масла, за которое и платит переработчик.</w:t>
       </w:r>
     </w:p>
     <w:p>
@@ -1945,18 +2385,68 @@
           <w:bdr w:val="none" w:sz="0" w:space="0" w:color="auto" w:frame="1"/>
           <w:lang w:eastAsia="ru-RU"/>
         </w:rPr>
-        <w:t>Бор:</w:t>
-      </w:r>
-      <w:r>
-        <w:rPr>
-          <w:rFonts w:ascii="Times New Roman" w:eastAsia="Times New Roman" w:hAnsi="Times New Roman" w:cs="Times New Roman"/>
-          <w:color w:val="1F1F1F"/>
-          <w:sz w:val="24"/>
-          <w:szCs w:val="24"/>
-          <w:bdr w:val="none" w:sz="0" w:space="0" w:color="auto" w:frame="1"/>
-          <w:lang w:eastAsia="ru-RU"/>
-        </w:rPr>
-        <w:t xml:space="preserve"> Это элемент, отвечающий за эластичность тканей и фертильность пыльцы. Дефицит бора ведет к растрескиванию стебля при активном росте весной (антропогенные трещины). В эти трещины немедленно заселяются патогены (склеротиниоз, фомоз). Кроме того, бор предотвращает дуплистость корня, что критично для перезимовки.</w:t>
+        <w:t>Бор</w:t>
+      </w:r>
+      <w:proofErr w:type="gramStart"/>
+      <w:r>
+        <w:rPr>
+          <w:rFonts w:ascii="Times New Roman" w:eastAsia="Times New Roman" w:hAnsi="Times New Roman" w:cs="Times New Roman"/>
+          <w:b/>
+          <w:bCs/>
+          <w:color w:val="1F1F1F"/>
+          <w:sz w:val="24"/>
+          <w:szCs w:val="24"/>
+          <w:bdr w:val="none" w:sz="0" w:space="0" w:color="auto" w:frame="1"/>
+          <w:lang w:eastAsia="ru-RU"/>
+        </w:rPr>
+        <w:t>:</w:t>
+      </w:r>
+      <w:r>
+        <w:rPr>
+          <w:rFonts w:ascii="Times New Roman" w:eastAsia="Times New Roman" w:hAnsi="Times New Roman" w:cs="Times New Roman"/>
+          <w:color w:val="1F1F1F"/>
+          <w:sz w:val="24"/>
+          <w:szCs w:val="24"/>
+          <w:bdr w:val="none" w:sz="0" w:space="0" w:color="auto" w:frame="1"/>
+          <w:lang w:eastAsia="ru-RU"/>
+        </w:rPr>
+        <w:t xml:space="preserve"> Это</w:t>
+      </w:r>
+      <w:proofErr w:type="gramEnd"/>
+      <w:r>
+        <w:rPr>
+          <w:rFonts w:ascii="Times New Roman" w:eastAsia="Times New Roman" w:hAnsi="Times New Roman" w:cs="Times New Roman"/>
+          <w:color w:val="1F1F1F"/>
+          <w:sz w:val="24"/>
+          <w:szCs w:val="24"/>
+          <w:bdr w:val="none" w:sz="0" w:space="0" w:color="auto" w:frame="1"/>
+          <w:lang w:eastAsia="ru-RU"/>
+        </w:rPr>
+        <w:t xml:space="preserve"> элемент, отвечающий за эластичность тканей и фертильность пыльцы. Дефицит бора ведет к растрескиванию стебля при активном росте весной (антропогенные трещины). В эти трещины немедленно заселяются патогены (</w:t>
+      </w:r>
+      <w:proofErr w:type="spellStart"/>
+      <w:r>
+        <w:rPr>
+          <w:rFonts w:ascii="Times New Roman" w:eastAsia="Times New Roman" w:hAnsi="Times New Roman" w:cs="Times New Roman"/>
+          <w:color w:val="1F1F1F"/>
+          <w:sz w:val="24"/>
+          <w:szCs w:val="24"/>
+          <w:bdr w:val="none" w:sz="0" w:space="0" w:color="auto" w:frame="1"/>
+          <w:lang w:eastAsia="ru-RU"/>
+        </w:rPr>
+        <w:t>склеротиниоз</w:t>
+      </w:r>
+      <w:proofErr w:type="spellEnd"/>
+      <w:r>
+        <w:rPr>
+          <w:rFonts w:ascii="Times New Roman" w:eastAsia="Times New Roman" w:hAnsi="Times New Roman" w:cs="Times New Roman"/>
+          <w:color w:val="1F1F1F"/>
+          <w:sz w:val="24"/>
+          <w:szCs w:val="24"/>
+          <w:bdr w:val="none" w:sz="0" w:space="0" w:color="auto" w:frame="1"/>
+          <w:lang w:eastAsia="ru-RU"/>
+        </w:rPr>
+        <w:t>, фомоз). Кроме того, бор предотвращает дуплистость корня, что критично для перезимовки.</w:t>
       </w:r>
     </w:p>
     <w:p>
@@ -2006,7 +2496,31 @@
           <w:bdr w:val="none" w:sz="0" w:space="0" w:color="auto" w:frame="1"/>
           <w:lang w:eastAsia="ru-RU"/>
         </w:rPr>
-        <w:t>Проблема устойчивости вредителей к инсектицидам в России достигла критической отметки. Рапсовый цветоед в ряде регионов ЦФО демонстрирует 100% устойчивость к простым пиретроидам. Агрономы продолжают «лить» дешевые препараты, видя временный эффект «нокаута», но через два дня вредитель возвращается.</w:t>
+        <w:t xml:space="preserve">Проблема устойчивости вредителей к инсектицидам в России достигла критической отметки. Рапсовый цветоед в ряде регионов ЦФО демонстрирует 100% устойчивость к простым </w:t>
+      </w:r>
+      <w:proofErr w:type="spellStart"/>
+      <w:r>
+        <w:rPr>
+          <w:rFonts w:ascii="Times New Roman" w:eastAsia="Times New Roman" w:hAnsi="Times New Roman" w:cs="Times New Roman"/>
+          <w:color w:val="1F1F1F"/>
+          <w:sz w:val="24"/>
+          <w:szCs w:val="24"/>
+          <w:bdr w:val="none" w:sz="0" w:space="0" w:color="auto" w:frame="1"/>
+          <w:lang w:eastAsia="ru-RU"/>
+        </w:rPr>
+        <w:t>пиретроидам</w:t>
+      </w:r>
+      <w:proofErr w:type="spellEnd"/>
+      <w:r>
+        <w:rPr>
+          <w:rFonts w:ascii="Times New Roman" w:eastAsia="Times New Roman" w:hAnsi="Times New Roman" w:cs="Times New Roman"/>
+          <w:color w:val="1F1F1F"/>
+          <w:sz w:val="24"/>
+          <w:szCs w:val="24"/>
+          <w:bdr w:val="none" w:sz="0" w:space="0" w:color="auto" w:frame="1"/>
+          <w:lang w:eastAsia="ru-RU"/>
+        </w:rPr>
+        <w:t>. Агрономы продолжают «лить» дешевые препараты, видя временный эффект «нокаута», но через два дня вредитель возвращается.</w:t>
       </w:r>
     </w:p>
     <w:p>
@@ -2028,6 +2542,7 @@
           <w:szCs w:val="24"/>
           <w:lang w:eastAsia="ru-RU"/>
         </w:rPr>
+        <w:lastRenderedPageBreak/>
         <w:t>Стратегия борьбы должна строиться на чередовании групп действующих веществ:</w:t>
       </w:r>
     </w:p>
@@ -2046,18 +2561,33 @@
           <w:lang w:eastAsia="ru-RU"/>
         </w:rPr>
       </w:pPr>
-      <w:r>
-        <w:rPr>
-          <w:rFonts w:ascii="Times New Roman" w:eastAsia="Times New Roman" w:hAnsi="Times New Roman" w:cs="Times New Roman"/>
-          <w:b/>
-          <w:bCs/>
-          <w:color w:val="1F1F1F"/>
-          <w:sz w:val="24"/>
-          <w:szCs w:val="24"/>
-          <w:bdr w:val="none" w:sz="0" w:space="0" w:color="auto" w:frame="1"/>
-          <w:lang w:eastAsia="ru-RU"/>
-        </w:rPr>
-        <w:t>Неоникотиноиды:</w:t>
+      <w:proofErr w:type="spellStart"/>
+      <w:r>
+        <w:rPr>
+          <w:rFonts w:ascii="Times New Roman" w:eastAsia="Times New Roman" w:hAnsi="Times New Roman" w:cs="Times New Roman"/>
+          <w:b/>
+          <w:bCs/>
+          <w:color w:val="1F1F1F"/>
+          <w:sz w:val="24"/>
+          <w:szCs w:val="24"/>
+          <w:bdr w:val="none" w:sz="0" w:space="0" w:color="auto" w:frame="1"/>
+          <w:lang w:eastAsia="ru-RU"/>
+        </w:rPr>
+        <w:t>Неоникотиноиды</w:t>
+      </w:r>
+      <w:proofErr w:type="spellEnd"/>
+      <w:r>
+        <w:rPr>
+          <w:rFonts w:ascii="Times New Roman" w:eastAsia="Times New Roman" w:hAnsi="Times New Roman" w:cs="Times New Roman"/>
+          <w:b/>
+          <w:bCs/>
+          <w:color w:val="1F1F1F"/>
+          <w:sz w:val="24"/>
+          <w:szCs w:val="24"/>
+          <w:bdr w:val="none" w:sz="0" w:space="0" w:color="auto" w:frame="1"/>
+          <w:lang w:eastAsia="ru-RU"/>
+        </w:rPr>
+        <w:t>:</w:t>
       </w:r>
       <w:r>
         <w:rPr>
@@ -2106,7 +2636,29 @@
           <w:szCs w:val="24"/>
           <w:lang w:eastAsia="ru-RU"/>
         </w:rPr>
-        <w:t xml:space="preserve"> Контактно-кишечное действие, «фумигационный» эффект, работают при высоких температурах.</w:t>
+        <w:t xml:space="preserve"> Контактно-кишечное действие, «</w:t>
+      </w:r>
+      <w:proofErr w:type="spellStart"/>
+      <w:r>
+        <w:rPr>
+          <w:rFonts w:ascii="Times New Roman" w:eastAsia="Times New Roman" w:hAnsi="Times New Roman" w:cs="Times New Roman"/>
+          <w:color w:val="1F1F1F"/>
+          <w:sz w:val="24"/>
+          <w:szCs w:val="24"/>
+          <w:lang w:eastAsia="ru-RU"/>
+        </w:rPr>
+        <w:t>фумигационный</w:t>
+      </w:r>
+      <w:proofErr w:type="spellEnd"/>
+      <w:r>
+        <w:rPr>
+          <w:rFonts w:ascii="Times New Roman" w:eastAsia="Times New Roman" w:hAnsi="Times New Roman" w:cs="Times New Roman"/>
+          <w:color w:val="1F1F1F"/>
+          <w:sz w:val="24"/>
+          <w:szCs w:val="24"/>
+          <w:lang w:eastAsia="ru-RU"/>
+        </w:rPr>
+        <w:t>» эффект, работают при высоких температурах.</w:t>
       </w:r>
     </w:p>
     <w:p>
@@ -2135,17 +2687,42 @@
           <w:bdr w:val="none" w:sz="0" w:space="0" w:color="auto" w:frame="1"/>
           <w:lang w:eastAsia="ru-RU"/>
         </w:rPr>
-        <w:t>Ингибиторы синтеза хитина:</w:t>
-      </w:r>
-      <w:r>
-        <w:rPr>
-          <w:rFonts w:ascii="Times New Roman" w:eastAsia="Times New Roman" w:hAnsi="Times New Roman" w:cs="Times New Roman"/>
-          <w:color w:val="1F1F1F"/>
-          <w:sz w:val="24"/>
-          <w:szCs w:val="24"/>
-          <w:lang w:eastAsia="ru-RU"/>
-        </w:rPr>
-        <w:t xml:space="preserve"> Работают по личинкам и яйцекладкам.</w:t>
+        <w:t>Ингибиторы синтеза хитина</w:t>
+      </w:r>
+      <w:proofErr w:type="gramStart"/>
+      <w:r>
+        <w:rPr>
+          <w:rFonts w:ascii="Times New Roman" w:eastAsia="Times New Roman" w:hAnsi="Times New Roman" w:cs="Times New Roman"/>
+          <w:b/>
+          <w:bCs/>
+          <w:color w:val="1F1F1F"/>
+          <w:sz w:val="24"/>
+          <w:szCs w:val="24"/>
+          <w:bdr w:val="none" w:sz="0" w:space="0" w:color="auto" w:frame="1"/>
+          <w:lang w:eastAsia="ru-RU"/>
+        </w:rPr>
+        <w:t>:</w:t>
+      </w:r>
+      <w:r>
+        <w:rPr>
+          <w:rFonts w:ascii="Times New Roman" w:eastAsia="Times New Roman" w:hAnsi="Times New Roman" w:cs="Times New Roman"/>
+          <w:color w:val="1F1F1F"/>
+          <w:sz w:val="24"/>
+          <w:szCs w:val="24"/>
+          <w:lang w:eastAsia="ru-RU"/>
+        </w:rPr>
+        <w:t xml:space="preserve"> Работают</w:t>
+      </w:r>
+      <w:proofErr w:type="gramEnd"/>
+      <w:r>
+        <w:rPr>
+          <w:rFonts w:ascii="Times New Roman" w:eastAsia="Times New Roman" w:hAnsi="Times New Roman" w:cs="Times New Roman"/>
+          <w:color w:val="1F1F1F"/>
+          <w:sz w:val="24"/>
+          <w:szCs w:val="24"/>
+          <w:lang w:eastAsia="ru-RU"/>
+        </w:rPr>
+        <w:t xml:space="preserve"> по личинкам и яйцекладкам.</w:t>
       </w:r>
     </w:p>
     <w:p>
@@ -2194,8 +2771,22 @@
           <w:szCs w:val="27"/>
           <w:lang w:eastAsia="ru-RU"/>
         </w:rPr>
-        <w:t>Гербицидный стресс и технология Clearfield</w:t>
-      </w:r>
+        <w:t xml:space="preserve">Гербицидный стресс и технология </w:t>
+      </w:r>
+      <w:proofErr w:type="spellStart"/>
+      <w:r>
+        <w:rPr>
+          <w:rFonts w:ascii="Times New Roman" w:eastAsia="Times New Roman" w:hAnsi="Times New Roman" w:cs="Times New Roman"/>
+          <w:b/>
+          <w:bCs/>
+          <w:color w:val="1F1F1F"/>
+          <w:sz w:val="27"/>
+          <w:szCs w:val="27"/>
+          <w:lang w:eastAsia="ru-RU"/>
+        </w:rPr>
+        <w:t>Clearfield</w:t>
+      </w:r>
+      <w:proofErr w:type="spellEnd"/>
     </w:p>
     <w:p>
       <w:pPr>
@@ -2217,7 +2808,127 @@
           <w:bdr w:val="none" w:sz="0" w:space="0" w:color="auto" w:frame="1"/>
           <w:lang w:eastAsia="ru-RU"/>
         </w:rPr>
-        <w:t>Система Clearfield (устойчивость к имидазолинонам) стала спасением для полей, засоренных дикой редькой и горчицей. Однако агрономы часто забывают о «хвостах» этой технологии. Имазамокс и имазетапир имеют длительное последействие, зависящее от pH почвы и количества осадков.</w:t>
+        <w:t xml:space="preserve">Система </w:t>
+      </w:r>
+      <w:proofErr w:type="spellStart"/>
+      <w:r>
+        <w:rPr>
+          <w:rFonts w:ascii="Times New Roman" w:eastAsia="Times New Roman" w:hAnsi="Times New Roman" w:cs="Times New Roman"/>
+          <w:color w:val="1F1F1F"/>
+          <w:sz w:val="24"/>
+          <w:szCs w:val="24"/>
+          <w:bdr w:val="none" w:sz="0" w:space="0" w:color="auto" w:frame="1"/>
+          <w:lang w:eastAsia="ru-RU"/>
+        </w:rPr>
+        <w:t>Clearfield</w:t>
+      </w:r>
+      <w:proofErr w:type="spellEnd"/>
+      <w:r>
+        <w:rPr>
+          <w:rFonts w:ascii="Times New Roman" w:eastAsia="Times New Roman" w:hAnsi="Times New Roman" w:cs="Times New Roman"/>
+          <w:color w:val="1F1F1F"/>
+          <w:sz w:val="24"/>
+          <w:szCs w:val="24"/>
+          <w:bdr w:val="none" w:sz="0" w:space="0" w:color="auto" w:frame="1"/>
+          <w:lang w:eastAsia="ru-RU"/>
+        </w:rPr>
+        <w:t xml:space="preserve"> (устойчивость к </w:t>
+      </w:r>
+      <w:proofErr w:type="spellStart"/>
+      <w:r>
+        <w:rPr>
+          <w:rFonts w:ascii="Times New Roman" w:eastAsia="Times New Roman" w:hAnsi="Times New Roman" w:cs="Times New Roman"/>
+          <w:color w:val="1F1F1F"/>
+          <w:sz w:val="24"/>
+          <w:szCs w:val="24"/>
+          <w:bdr w:val="none" w:sz="0" w:space="0" w:color="auto" w:frame="1"/>
+          <w:lang w:eastAsia="ru-RU"/>
+        </w:rPr>
+        <w:t>имидазолинонам</w:t>
+      </w:r>
+      <w:proofErr w:type="spellEnd"/>
+      <w:r>
+        <w:rPr>
+          <w:rFonts w:ascii="Times New Roman" w:eastAsia="Times New Roman" w:hAnsi="Times New Roman" w:cs="Times New Roman"/>
+          <w:color w:val="1F1F1F"/>
+          <w:sz w:val="24"/>
+          <w:szCs w:val="24"/>
+          <w:bdr w:val="none" w:sz="0" w:space="0" w:color="auto" w:frame="1"/>
+          <w:lang w:eastAsia="ru-RU"/>
+        </w:rPr>
+        <w:t xml:space="preserve">) стала спасением для полей, засоренных дикой редькой и горчицей. Однако агрономы часто забывают о «хвостах» этой технологии. </w:t>
+      </w:r>
+      <w:proofErr w:type="spellStart"/>
+      <w:r>
+        <w:rPr>
+          <w:rFonts w:ascii="Times New Roman" w:eastAsia="Times New Roman" w:hAnsi="Times New Roman" w:cs="Times New Roman"/>
+          <w:color w:val="1F1F1F"/>
+          <w:sz w:val="24"/>
+          <w:szCs w:val="24"/>
+          <w:bdr w:val="none" w:sz="0" w:space="0" w:color="auto" w:frame="1"/>
+          <w:lang w:eastAsia="ru-RU"/>
+        </w:rPr>
+        <w:t>Имазамокс</w:t>
+      </w:r>
+      <w:proofErr w:type="spellEnd"/>
+      <w:r>
+        <w:rPr>
+          <w:rFonts w:ascii="Times New Roman" w:eastAsia="Times New Roman" w:hAnsi="Times New Roman" w:cs="Times New Roman"/>
+          <w:color w:val="1F1F1F"/>
+          <w:sz w:val="24"/>
+          <w:szCs w:val="24"/>
+          <w:bdr w:val="none" w:sz="0" w:space="0" w:color="auto" w:frame="1"/>
+          <w:lang w:eastAsia="ru-RU"/>
+        </w:rPr>
+        <w:t xml:space="preserve"> и </w:t>
+      </w:r>
+      <w:proofErr w:type="spellStart"/>
+      <w:r>
+        <w:rPr>
+          <w:rFonts w:ascii="Times New Roman" w:eastAsia="Times New Roman" w:hAnsi="Times New Roman" w:cs="Times New Roman"/>
+          <w:color w:val="1F1F1F"/>
+          <w:sz w:val="24"/>
+          <w:szCs w:val="24"/>
+          <w:bdr w:val="none" w:sz="0" w:space="0" w:color="auto" w:frame="1"/>
+          <w:lang w:eastAsia="ru-RU"/>
+        </w:rPr>
+        <w:t>имазетапир</w:t>
+      </w:r>
+      <w:proofErr w:type="spellEnd"/>
+      <w:r>
+        <w:rPr>
+          <w:rFonts w:ascii="Times New Roman" w:eastAsia="Times New Roman" w:hAnsi="Times New Roman" w:cs="Times New Roman"/>
+          <w:color w:val="1F1F1F"/>
+          <w:sz w:val="24"/>
+          <w:szCs w:val="24"/>
+          <w:bdr w:val="none" w:sz="0" w:space="0" w:color="auto" w:frame="1"/>
+          <w:lang w:eastAsia="ru-RU"/>
+        </w:rPr>
+        <w:t xml:space="preserve"> имеют длительное последействие, зависящее от </w:t>
+      </w:r>
+      <w:proofErr w:type="spellStart"/>
+      <w:r>
+        <w:rPr>
+          <w:rFonts w:ascii="Times New Roman" w:eastAsia="Times New Roman" w:hAnsi="Times New Roman" w:cs="Times New Roman"/>
+          <w:color w:val="1F1F1F"/>
+          <w:sz w:val="24"/>
+          <w:szCs w:val="24"/>
+          <w:bdr w:val="none" w:sz="0" w:space="0" w:color="auto" w:frame="1"/>
+          <w:lang w:eastAsia="ru-RU"/>
+        </w:rPr>
+        <w:t>pH</w:t>
+      </w:r>
+      <w:proofErr w:type="spellEnd"/>
+      <w:r>
+        <w:rPr>
+          <w:rFonts w:ascii="Times New Roman" w:eastAsia="Times New Roman" w:hAnsi="Times New Roman" w:cs="Times New Roman"/>
+          <w:color w:val="1F1F1F"/>
+          <w:sz w:val="24"/>
+          <w:szCs w:val="24"/>
+          <w:bdr w:val="none" w:sz="0" w:space="0" w:color="auto" w:frame="1"/>
+          <w:lang w:eastAsia="ru-RU"/>
+        </w:rPr>
+        <w:t xml:space="preserve"> почвы и количества осадков.</w:t>
       </w:r>
     </w:p>
     <w:p>
@@ -2240,7 +2951,55 @@
           <w:bdr w:val="none" w:sz="0" w:space="0" w:color="auto" w:frame="1"/>
           <w:lang w:eastAsia="ru-RU"/>
         </w:rPr>
-        <w:t>Практика показывает, что посев озимой пшеницы после Clearfield-рапса в засушливый год может привести к угнетению всходов: растения имеют характерный «антоциановый» окрас, корневая система не развивается.</w:t>
+        <w:t xml:space="preserve">Практика показывает, что посев озимой пшеницы после </w:t>
+      </w:r>
+      <w:proofErr w:type="spellStart"/>
+      <w:r>
+        <w:rPr>
+          <w:rFonts w:ascii="Times New Roman" w:eastAsia="Times New Roman" w:hAnsi="Times New Roman" w:cs="Times New Roman"/>
+          <w:color w:val="1F1F1F"/>
+          <w:sz w:val="24"/>
+          <w:szCs w:val="24"/>
+          <w:bdr w:val="none" w:sz="0" w:space="0" w:color="auto" w:frame="1"/>
+          <w:lang w:eastAsia="ru-RU"/>
+        </w:rPr>
+        <w:t>Clearfield</w:t>
+      </w:r>
+      <w:proofErr w:type="spellEnd"/>
+      <w:r>
+        <w:rPr>
+          <w:rFonts w:ascii="Times New Roman" w:eastAsia="Times New Roman" w:hAnsi="Times New Roman" w:cs="Times New Roman"/>
+          <w:color w:val="1F1F1F"/>
+          <w:sz w:val="24"/>
+          <w:szCs w:val="24"/>
+          <w:bdr w:val="none" w:sz="0" w:space="0" w:color="auto" w:frame="1"/>
+          <w:lang w:eastAsia="ru-RU"/>
+        </w:rPr>
+        <w:t>-рапса в засушливый год может привести к угнетению всходов: растения имеют характерный «</w:t>
+      </w:r>
+      <w:proofErr w:type="spellStart"/>
+      <w:r>
+        <w:rPr>
+          <w:rFonts w:ascii="Times New Roman" w:eastAsia="Times New Roman" w:hAnsi="Times New Roman" w:cs="Times New Roman"/>
+          <w:color w:val="1F1F1F"/>
+          <w:sz w:val="24"/>
+          <w:szCs w:val="24"/>
+          <w:bdr w:val="none" w:sz="0" w:space="0" w:color="auto" w:frame="1"/>
+          <w:lang w:eastAsia="ru-RU"/>
+        </w:rPr>
+        <w:t>антоциановый</w:t>
+      </w:r>
+      <w:proofErr w:type="spellEnd"/>
+      <w:r>
+        <w:rPr>
+          <w:rFonts w:ascii="Times New Roman" w:eastAsia="Times New Roman" w:hAnsi="Times New Roman" w:cs="Times New Roman"/>
+          <w:color w:val="1F1F1F"/>
+          <w:sz w:val="24"/>
+          <w:szCs w:val="24"/>
+          <w:bdr w:val="none" w:sz="0" w:space="0" w:color="auto" w:frame="1"/>
+          <w:lang w:eastAsia="ru-RU"/>
+        </w:rPr>
+        <w:t>» окрас, корневая система не развивается.</w:t>
       </w:r>
     </w:p>
     <w:p>
@@ -2266,7 +3025,6 @@
           <w:szCs w:val="24"/>
           <w:lang w:eastAsia="ru-RU"/>
         </w:rPr>
-        <w:lastRenderedPageBreak/>
         <w:t>Для снижения риска обязательна вспашка или глубокое дискование после уборки рапса для перемешивания гербицида в нижние слои.</w:t>
       </w:r>
     </w:p>
@@ -2370,8 +3128,48 @@
           <w:szCs w:val="27"/>
           <w:lang w:eastAsia="ru-RU"/>
         </w:rPr>
-        <w:t>Десикация: глифосаты против дикватов</w:t>
-      </w:r>
+        <w:t xml:space="preserve">Десикация: </w:t>
+      </w:r>
+      <w:proofErr w:type="spellStart"/>
+      <w:r>
+        <w:rPr>
+          <w:rFonts w:ascii="Times New Roman" w:eastAsia="Times New Roman" w:hAnsi="Times New Roman" w:cs="Times New Roman"/>
+          <w:b/>
+          <w:bCs/>
+          <w:color w:val="1F1F1F"/>
+          <w:sz w:val="27"/>
+          <w:szCs w:val="27"/>
+          <w:lang w:eastAsia="ru-RU"/>
+        </w:rPr>
+        <w:t>глифосаты</w:t>
+      </w:r>
+      <w:proofErr w:type="spellEnd"/>
+      <w:r>
+        <w:rPr>
+          <w:rFonts w:ascii="Times New Roman" w:eastAsia="Times New Roman" w:hAnsi="Times New Roman" w:cs="Times New Roman"/>
+          <w:b/>
+          <w:bCs/>
+          <w:color w:val="1F1F1F"/>
+          <w:sz w:val="27"/>
+          <w:szCs w:val="27"/>
+          <w:lang w:eastAsia="ru-RU"/>
+        </w:rPr>
+        <w:t xml:space="preserve"> против </w:t>
+      </w:r>
+      <w:proofErr w:type="spellStart"/>
+      <w:r>
+        <w:rPr>
+          <w:rFonts w:ascii="Times New Roman" w:eastAsia="Times New Roman" w:hAnsi="Times New Roman" w:cs="Times New Roman"/>
+          <w:b/>
+          <w:bCs/>
+          <w:color w:val="1F1F1F"/>
+          <w:sz w:val="27"/>
+          <w:szCs w:val="27"/>
+          <w:lang w:eastAsia="ru-RU"/>
+        </w:rPr>
+        <w:t>дикватов</w:t>
+      </w:r>
+      <w:proofErr w:type="spellEnd"/>
     </w:p>
     <w:p>
       <w:pPr>
@@ -2410,28 +3208,77 @@
           <w:lang w:eastAsia="ru-RU"/>
         </w:rPr>
       </w:pPr>
-      <w:r>
-        <w:rPr>
-          <w:rFonts w:ascii="Times New Roman" w:eastAsia="Times New Roman" w:hAnsi="Times New Roman" w:cs="Times New Roman"/>
-          <w:b/>
-          <w:bCs/>
-          <w:color w:val="1F1F1F"/>
-          <w:sz w:val="24"/>
-          <w:szCs w:val="24"/>
-          <w:bdr w:val="none" w:sz="0" w:space="0" w:color="auto" w:frame="1"/>
-          <w:lang w:eastAsia="ru-RU"/>
-        </w:rPr>
-        <w:t>Глифосаты:</w:t>
-      </w:r>
-      <w:r>
-        <w:rPr>
-          <w:rFonts w:ascii="Times New Roman" w:eastAsia="Times New Roman" w:hAnsi="Times New Roman" w:cs="Times New Roman"/>
-          <w:color w:val="1F1F1F"/>
-          <w:sz w:val="24"/>
-          <w:szCs w:val="24"/>
-          <w:lang w:eastAsia="ru-RU"/>
-        </w:rPr>
-        <w:t xml:space="preserve"> Работают медленно (10–14 дней). Идеальны, если на поле много многолетних сорняков. Глифосат постепенно «вытягивает» влагу, способствуя равномерному дозреванию семян в стручках.</w:t>
+      <w:proofErr w:type="spellStart"/>
+      <w:r>
+        <w:rPr>
+          <w:rFonts w:ascii="Times New Roman" w:eastAsia="Times New Roman" w:hAnsi="Times New Roman" w:cs="Times New Roman"/>
+          <w:b/>
+          <w:bCs/>
+          <w:color w:val="1F1F1F"/>
+          <w:sz w:val="24"/>
+          <w:szCs w:val="24"/>
+          <w:bdr w:val="none" w:sz="0" w:space="0" w:color="auto" w:frame="1"/>
+          <w:lang w:eastAsia="ru-RU"/>
+        </w:rPr>
+        <w:t>Глифосаты</w:t>
+      </w:r>
+      <w:proofErr w:type="spellEnd"/>
+      <w:proofErr w:type="gramStart"/>
+      <w:r>
+        <w:rPr>
+          <w:rFonts w:ascii="Times New Roman" w:eastAsia="Times New Roman" w:hAnsi="Times New Roman" w:cs="Times New Roman"/>
+          <w:b/>
+          <w:bCs/>
+          <w:color w:val="1F1F1F"/>
+          <w:sz w:val="24"/>
+          <w:szCs w:val="24"/>
+          <w:bdr w:val="none" w:sz="0" w:space="0" w:color="auto" w:frame="1"/>
+          <w:lang w:eastAsia="ru-RU"/>
+        </w:rPr>
+        <w:t>:</w:t>
+      </w:r>
+      <w:r>
+        <w:rPr>
+          <w:rFonts w:ascii="Times New Roman" w:eastAsia="Times New Roman" w:hAnsi="Times New Roman" w:cs="Times New Roman"/>
+          <w:color w:val="1F1F1F"/>
+          <w:sz w:val="24"/>
+          <w:szCs w:val="24"/>
+          <w:lang w:eastAsia="ru-RU"/>
+        </w:rPr>
+        <w:t xml:space="preserve"> Работают</w:t>
+      </w:r>
+      <w:proofErr w:type="gramEnd"/>
+      <w:r>
+        <w:rPr>
+          <w:rFonts w:ascii="Times New Roman" w:eastAsia="Times New Roman" w:hAnsi="Times New Roman" w:cs="Times New Roman"/>
+          <w:color w:val="1F1F1F"/>
+          <w:sz w:val="24"/>
+          <w:szCs w:val="24"/>
+          <w:lang w:eastAsia="ru-RU"/>
+        </w:rPr>
+        <w:t xml:space="preserve"> медленно (10–14 дней). Идеальны, если на поле много многолетних сорняков. </w:t>
+      </w:r>
+      <w:proofErr w:type="spellStart"/>
+      <w:r>
+        <w:rPr>
+          <w:rFonts w:ascii="Times New Roman" w:eastAsia="Times New Roman" w:hAnsi="Times New Roman" w:cs="Times New Roman"/>
+          <w:color w:val="1F1F1F"/>
+          <w:sz w:val="24"/>
+          <w:szCs w:val="24"/>
+          <w:lang w:eastAsia="ru-RU"/>
+        </w:rPr>
+        <w:t>Глифосат</w:t>
+      </w:r>
+      <w:proofErr w:type="spellEnd"/>
+      <w:r>
+        <w:rPr>
+          <w:rFonts w:ascii="Times New Roman" w:eastAsia="Times New Roman" w:hAnsi="Times New Roman" w:cs="Times New Roman"/>
+          <w:color w:val="1F1F1F"/>
+          <w:sz w:val="24"/>
+          <w:szCs w:val="24"/>
+          <w:lang w:eastAsia="ru-RU"/>
+        </w:rPr>
+        <w:t xml:space="preserve"> постепенно «вытягивает» влагу, способствуя равномерному дозреванию семян в стручках.</w:t>
       </w:r>
     </w:p>
     <w:p>
@@ -2449,28 +3296,65 @@
           <w:lang w:eastAsia="ru-RU"/>
         </w:rPr>
       </w:pPr>
-      <w:r>
-        <w:rPr>
-          <w:rFonts w:ascii="Times New Roman" w:eastAsia="Times New Roman" w:hAnsi="Times New Roman" w:cs="Times New Roman"/>
-          <w:b/>
-          <w:bCs/>
-          <w:color w:val="1F1F1F"/>
-          <w:sz w:val="24"/>
-          <w:szCs w:val="24"/>
-          <w:bdr w:val="none" w:sz="0" w:space="0" w:color="auto" w:frame="1"/>
-          <w:lang w:eastAsia="ru-RU"/>
-        </w:rPr>
-        <w:t>Дикваты:</w:t>
-      </w:r>
-      <w:r>
-        <w:rPr>
-          <w:rFonts w:ascii="Times New Roman" w:eastAsia="Times New Roman" w:hAnsi="Times New Roman" w:cs="Times New Roman"/>
-          <w:color w:val="1F1F1F"/>
-          <w:sz w:val="24"/>
-          <w:szCs w:val="24"/>
-          <w:lang w:eastAsia="ru-RU"/>
-        </w:rPr>
-        <w:t xml:space="preserve"> Контактники, «сжигают» лист за 3–5 дней. Это экстренная мера, если ожидаются затяжные дожди или нужно быстро освободить поле под озимый сев.</w:t>
+      <w:proofErr w:type="spellStart"/>
+      <w:r>
+        <w:rPr>
+          <w:rFonts w:ascii="Times New Roman" w:eastAsia="Times New Roman" w:hAnsi="Times New Roman" w:cs="Times New Roman"/>
+          <w:b/>
+          <w:bCs/>
+          <w:color w:val="1F1F1F"/>
+          <w:sz w:val="24"/>
+          <w:szCs w:val="24"/>
+          <w:bdr w:val="none" w:sz="0" w:space="0" w:color="auto" w:frame="1"/>
+          <w:lang w:eastAsia="ru-RU"/>
+        </w:rPr>
+        <w:t>Дикваты</w:t>
+      </w:r>
+      <w:proofErr w:type="spellEnd"/>
+      <w:r>
+        <w:rPr>
+          <w:rFonts w:ascii="Times New Roman" w:eastAsia="Times New Roman" w:hAnsi="Times New Roman" w:cs="Times New Roman"/>
+          <w:b/>
+          <w:bCs/>
+          <w:color w:val="1F1F1F"/>
+          <w:sz w:val="24"/>
+          <w:szCs w:val="24"/>
+          <w:bdr w:val="none" w:sz="0" w:space="0" w:color="auto" w:frame="1"/>
+          <w:lang w:eastAsia="ru-RU"/>
+        </w:rPr>
+        <w:t>:</w:t>
+      </w:r>
+      <w:r>
+        <w:rPr>
+          <w:rFonts w:ascii="Times New Roman" w:eastAsia="Times New Roman" w:hAnsi="Times New Roman" w:cs="Times New Roman"/>
+          <w:color w:val="1F1F1F"/>
+          <w:sz w:val="24"/>
+          <w:szCs w:val="24"/>
+          <w:lang w:eastAsia="ru-RU"/>
+        </w:rPr>
+        <w:t xml:space="preserve"> </w:t>
+      </w:r>
+      <w:proofErr w:type="spellStart"/>
+      <w:r>
+        <w:rPr>
+          <w:rFonts w:ascii="Times New Roman" w:eastAsia="Times New Roman" w:hAnsi="Times New Roman" w:cs="Times New Roman"/>
+          <w:color w:val="1F1F1F"/>
+          <w:sz w:val="24"/>
+          <w:szCs w:val="24"/>
+          <w:lang w:eastAsia="ru-RU"/>
+        </w:rPr>
+        <w:t>Контактники</w:t>
+      </w:r>
+      <w:proofErr w:type="spellEnd"/>
+      <w:r>
+        <w:rPr>
+          <w:rFonts w:ascii="Times New Roman" w:eastAsia="Times New Roman" w:hAnsi="Times New Roman" w:cs="Times New Roman"/>
+          <w:color w:val="1F1F1F"/>
+          <w:sz w:val="24"/>
+          <w:szCs w:val="24"/>
+          <w:lang w:eastAsia="ru-RU"/>
+        </w:rPr>
+        <w:t>, «сжигают» лист за 3–5 дней. Это экстренная мера, если ожидаются затяжные дожди или нужно быстро освободить поле под озимый сев.</w:t>
       </w:r>
     </w:p>
     <w:p>
@@ -2542,7 +3426,31 @@
           <w:bdr w:val="none" w:sz="0" w:space="0" w:color="auto" w:frame="1"/>
           <w:lang w:eastAsia="ru-RU"/>
         </w:rPr>
-        <w:t>Прямое комбайнирование рапса без рапсового стола (удлинителя жатки с активными боковыми ножами) — это преступление против экономики хозяйства. Обычная зерновая жатка бьет мотовилом по стручкам, вызывая осыпание семян еще до попадания в наклонную камеру. Активные боковые делители разрезают переплетенную массу рапса, не допуская «выдирания» растений из земли.</w:t>
+        <w:t xml:space="preserve">Прямое </w:t>
+      </w:r>
+      <w:proofErr w:type="spellStart"/>
+      <w:r>
+        <w:rPr>
+          <w:rFonts w:ascii="Times New Roman" w:eastAsia="Times New Roman" w:hAnsi="Times New Roman" w:cs="Times New Roman"/>
+          <w:color w:val="1F1F1F"/>
+          <w:sz w:val="24"/>
+          <w:szCs w:val="24"/>
+          <w:bdr w:val="none" w:sz="0" w:space="0" w:color="auto" w:frame="1"/>
+          <w:lang w:eastAsia="ru-RU"/>
+        </w:rPr>
+        <w:t>комбайнирование</w:t>
+      </w:r>
+      <w:proofErr w:type="spellEnd"/>
+      <w:r>
+        <w:rPr>
+          <w:rFonts w:ascii="Times New Roman" w:eastAsia="Times New Roman" w:hAnsi="Times New Roman" w:cs="Times New Roman"/>
+          <w:color w:val="1F1F1F"/>
+          <w:sz w:val="24"/>
+          <w:szCs w:val="24"/>
+          <w:bdr w:val="none" w:sz="0" w:space="0" w:color="auto" w:frame="1"/>
+          <w:lang w:eastAsia="ru-RU"/>
+        </w:rPr>
+        <w:t xml:space="preserve"> рапса без рапсового стола (удлинителя жатки с активными боковыми ножами) — это преступление против экономики хозяйства. Обычная зерновая жатка бьет мотовилом по стручкам, вызывая осыпание семян еще до попадания в наклонную камеру. Активные боковые делители разрезают переплетенную массу рапса, не допуская «выдирания» растений из земли.</w:t>
       </w:r>
     </w:p>
     <w:tbl>
@@ -2556,9 +3464,9 @@
         <w:tblLook w:val="04A0" w:firstRow="1" w:lastRow="0" w:firstColumn="1" w:lastColumn="0" w:noHBand="0" w:noVBand="1"/>
       </w:tblPr>
       <w:tblGrid>
-        <w:gridCol w:w="3708"/>
-        <w:gridCol w:w="2890"/>
-        <w:gridCol w:w="2741"/>
+        <w:gridCol w:w="4169"/>
+        <w:gridCol w:w="3215"/>
+        <w:gridCol w:w="2948"/>
       </w:tblGrid>
       <w:tr>
         <w:trPr>
@@ -2605,6 +3513,7 @@
                 <w:bdr w:val="none" w:sz="0" w:space="0" w:color="auto" w:frame="1"/>
                 <w:lang w:eastAsia="ru-RU"/>
               </w:rPr>
+              <w:lastRenderedPageBreak/>
               <w:t>Ошибка настройки комбайна</w:t>
             </w:r>
           </w:p>
@@ -2871,8 +3780,21 @@
                 <w:bdr w:val="none" w:sz="0" w:space="0" w:color="auto" w:frame="1"/>
                 <w:lang w:eastAsia="ru-RU"/>
               </w:rPr>
-              <w:t>Малый зазор подбарабанья</w:t>
+              <w:t xml:space="preserve">Малый зазор </w:t>
             </w:r>
+            <w:proofErr w:type="spellStart"/>
+            <w:r>
+              <w:rPr>
+                <w:rFonts w:ascii="Times New Roman" w:eastAsia="Times New Roman" w:hAnsi="Times New Roman" w:cs="Times New Roman"/>
+                <w:color w:val="1F1F1F"/>
+                <w:sz w:val="24"/>
+                <w:szCs w:val="24"/>
+                <w:bdr w:val="none" w:sz="0" w:space="0" w:color="auto" w:frame="1"/>
+                <w:lang w:eastAsia="ru-RU"/>
+              </w:rPr>
+              <w:t>подбарабанья</w:t>
+            </w:r>
+            <w:proofErr w:type="spellEnd"/>
           </w:p>
         </w:tc>
         <w:tc>
@@ -3139,19 +4061,127 @@
           <w:bdr w:val="none" w:sz="0" w:space="0" w:color="auto" w:frame="1"/>
           <w:lang w:eastAsia="ru-RU"/>
         </w:rPr>
-        <w:t xml:space="preserve">Рапс с влажностью 12–15% на элеваторе — это критическая ситуация. Из-за высокого содержания масла семена начинают «дышать» и разогреваться за считанные часы. </w:t>
-      </w:r>
-      <w:r>
-        <w:rPr>
-          <w:rFonts w:ascii="Times New Roman" w:eastAsia="Times New Roman" w:hAnsi="Times New Roman" w:cs="Times New Roman"/>
-          <w:color w:val="1F1F1F"/>
-          <w:sz w:val="24"/>
-          <w:szCs w:val="24"/>
-          <w:bdr w:val="none" w:sz="0" w:space="0" w:color="auto" w:frame="1"/>
-          <w:lang w:eastAsia="ru-RU"/>
-        </w:rPr>
-        <w:lastRenderedPageBreak/>
-        <w:t>Температура внутри бурта может подняться до $+60^{\circ}C$, что ведет к «сгоранию» белка и окислению масла. Экономика сушки рапса значительно дороже сушки зерна: требуется малый нагрев (не выше $+50..60^{\circ}C$ для товарного и $+40^{\circ}C$ для семенного рапса) и длительная экспозиция. Пересушивание ниже 7% также вредно — семена становятся хрупкими и дробятся при любой перевалке.</w:t>
+        <w:t>Рапс с влажностью 12–15% на элеваторе — это критическая ситуация. Из-за высокого содержания масла семена начинают «дышать» и разогреваться за считанные часы. Температура внутри бурта может подняться до $+60^{\</w:t>
+      </w:r>
+      <w:proofErr w:type="spellStart"/>
+      <w:r>
+        <w:rPr>
+          <w:rFonts w:ascii="Times New Roman" w:eastAsia="Times New Roman" w:hAnsi="Times New Roman" w:cs="Times New Roman"/>
+          <w:color w:val="1F1F1F"/>
+          <w:sz w:val="24"/>
+          <w:szCs w:val="24"/>
+          <w:bdr w:val="none" w:sz="0" w:space="0" w:color="auto" w:frame="1"/>
+          <w:lang w:eastAsia="ru-RU"/>
+        </w:rPr>
+        <w:t>circ</w:t>
+      </w:r>
+      <w:proofErr w:type="spellEnd"/>
+      <w:r>
+        <w:rPr>
+          <w:rFonts w:ascii="Times New Roman" w:eastAsia="Times New Roman" w:hAnsi="Times New Roman" w:cs="Times New Roman"/>
+          <w:color w:val="1F1F1F"/>
+          <w:sz w:val="24"/>
+          <w:szCs w:val="24"/>
+          <w:bdr w:val="none" w:sz="0" w:space="0" w:color="auto" w:frame="1"/>
+          <w:lang w:eastAsia="ru-RU"/>
+        </w:rPr>
+        <w:t>}C$, что ведет к «сгоранию» белка и окислению масла. Экономика сушки рапса значительно дороже сушки зерна: требуется малый нагрев (не выше $+</w:t>
+      </w:r>
+      <w:proofErr w:type="gramStart"/>
+      <w:r>
+        <w:rPr>
+          <w:rFonts w:ascii="Times New Roman" w:eastAsia="Times New Roman" w:hAnsi="Times New Roman" w:cs="Times New Roman"/>
+          <w:color w:val="1F1F1F"/>
+          <w:sz w:val="24"/>
+          <w:szCs w:val="24"/>
+          <w:bdr w:val="none" w:sz="0" w:space="0" w:color="auto" w:frame="1"/>
+          <w:lang w:eastAsia="ru-RU"/>
+        </w:rPr>
+        <w:t>50..</w:t>
+      </w:r>
+      <w:proofErr w:type="gramEnd"/>
+      <w:r>
+        <w:rPr>
+          <w:rFonts w:ascii="Times New Roman" w:eastAsia="Times New Roman" w:hAnsi="Times New Roman" w:cs="Times New Roman"/>
+          <w:color w:val="1F1F1F"/>
+          <w:sz w:val="24"/>
+          <w:szCs w:val="24"/>
+          <w:bdr w:val="none" w:sz="0" w:space="0" w:color="auto" w:frame="1"/>
+          <w:lang w:eastAsia="ru-RU"/>
+        </w:rPr>
+        <w:t>60^{\</w:t>
+      </w:r>
+      <w:proofErr w:type="spellStart"/>
+      <w:r>
+        <w:rPr>
+          <w:rFonts w:ascii="Times New Roman" w:eastAsia="Times New Roman" w:hAnsi="Times New Roman" w:cs="Times New Roman"/>
+          <w:color w:val="1F1F1F"/>
+          <w:sz w:val="24"/>
+          <w:szCs w:val="24"/>
+          <w:bdr w:val="none" w:sz="0" w:space="0" w:color="auto" w:frame="1"/>
+          <w:lang w:eastAsia="ru-RU"/>
+        </w:rPr>
+        <w:t>circ</w:t>
+      </w:r>
+      <w:proofErr w:type="spellEnd"/>
+      <w:r>
+        <w:rPr>
+          <w:rFonts w:ascii="Times New Roman" w:eastAsia="Times New Roman" w:hAnsi="Times New Roman" w:cs="Times New Roman"/>
+          <w:color w:val="1F1F1F"/>
+          <w:sz w:val="24"/>
+          <w:szCs w:val="24"/>
+          <w:bdr w:val="none" w:sz="0" w:space="0" w:color="auto" w:frame="1"/>
+          <w:lang w:eastAsia="ru-RU"/>
+        </w:rPr>
+        <w:t>}C$ для товарного и $+40^{\</w:t>
+      </w:r>
+      <w:proofErr w:type="spellStart"/>
+      <w:r>
+        <w:rPr>
+          <w:rFonts w:ascii="Times New Roman" w:eastAsia="Times New Roman" w:hAnsi="Times New Roman" w:cs="Times New Roman"/>
+          <w:color w:val="1F1F1F"/>
+          <w:sz w:val="24"/>
+          <w:szCs w:val="24"/>
+          <w:bdr w:val="none" w:sz="0" w:space="0" w:color="auto" w:frame="1"/>
+          <w:lang w:eastAsia="ru-RU"/>
+        </w:rPr>
+        <w:t>circ</w:t>
+      </w:r>
+      <w:proofErr w:type="spellEnd"/>
+      <w:r>
+        <w:rPr>
+          <w:rFonts w:ascii="Times New Roman" w:eastAsia="Times New Roman" w:hAnsi="Times New Roman" w:cs="Times New Roman"/>
+          <w:color w:val="1F1F1F"/>
+          <w:sz w:val="24"/>
+          <w:szCs w:val="24"/>
+          <w:bdr w:val="none" w:sz="0" w:space="0" w:color="auto" w:frame="1"/>
+          <w:lang w:eastAsia="ru-RU"/>
+        </w:rPr>
+        <w:t xml:space="preserve">}C$ для семенного рапса) и длительная экспозиция. </w:t>
+      </w:r>
+      <w:proofErr w:type="spellStart"/>
+      <w:r>
+        <w:rPr>
+          <w:rFonts w:ascii="Times New Roman" w:eastAsia="Times New Roman" w:hAnsi="Times New Roman" w:cs="Times New Roman"/>
+          <w:color w:val="1F1F1F"/>
+          <w:sz w:val="24"/>
+          <w:szCs w:val="24"/>
+          <w:bdr w:val="none" w:sz="0" w:space="0" w:color="auto" w:frame="1"/>
+          <w:lang w:eastAsia="ru-RU"/>
+        </w:rPr>
+        <w:t>Пересушивание</w:t>
+      </w:r>
+      <w:proofErr w:type="spellEnd"/>
+      <w:r>
+        <w:rPr>
+          <w:rFonts w:ascii="Times New Roman" w:eastAsia="Times New Roman" w:hAnsi="Times New Roman" w:cs="Times New Roman"/>
+          <w:color w:val="1F1F1F"/>
+          <w:sz w:val="24"/>
+          <w:szCs w:val="24"/>
+          <w:bdr w:val="none" w:sz="0" w:space="0" w:color="auto" w:frame="1"/>
+          <w:lang w:eastAsia="ru-RU"/>
+        </w:rPr>
+        <w:t xml:space="preserve"> ниже 7% также вредно — семена становятся хрупкими и дробятся при любой перевалке.</w:t>
       </w:r>
     </w:p>
     <w:p>
@@ -3250,7 +4280,31 @@
           <w:bdr w:val="none" w:sz="0" w:space="0" w:color="auto" w:frame="1"/>
           <w:lang w:eastAsia="ru-RU"/>
         </w:rPr>
-        <w:t>С 1 сентября 2024 года сроки внесения данных в ФГИС «Сатурн» стали более реалистичными — 3 рабочих дня после применения препарата. Однако ключевой проблемой остается уведомление пчеловодов. Рапс — отличный медонос, и конфликты с пасечниками часто заканчиваются судами. Закон требует уведомления за 3–10 дней до обработки. В условиях рапса, где инсектицидная обработка часто требуется «вчера» из-за стремительного налета моли, это создает патотовую ситуацию. Выход — использование препаратов 3-го класса опасности для пчел и проведение работ строго в ночное время, что должно быть зафиксировано в системе «Сатурн».</w:t>
+        <w:t xml:space="preserve">С 1 сентября 2024 года сроки внесения данных в ФГИС «Сатурн» стали более реалистичными — 3 рабочих дня после применения препарата. Однако ключевой проблемой остается уведомление пчеловодов. Рапс — отличный медонос, и конфликты с пасечниками часто заканчиваются судами. Закон требует уведомления за 3–10 дней до обработки. В условиях рапса, где инсектицидная обработка часто требуется «вчера» из-за стремительного налета моли, это создает </w:t>
+      </w:r>
+      <w:proofErr w:type="spellStart"/>
+      <w:r>
+        <w:rPr>
+          <w:rFonts w:ascii="Times New Roman" w:eastAsia="Times New Roman" w:hAnsi="Times New Roman" w:cs="Times New Roman"/>
+          <w:color w:val="1F1F1F"/>
+          <w:sz w:val="24"/>
+          <w:szCs w:val="24"/>
+          <w:bdr w:val="none" w:sz="0" w:space="0" w:color="auto" w:frame="1"/>
+          <w:lang w:eastAsia="ru-RU"/>
+        </w:rPr>
+        <w:t>патотовую</w:t>
+      </w:r>
+      <w:proofErr w:type="spellEnd"/>
+      <w:r>
+        <w:rPr>
+          <w:rFonts w:ascii="Times New Roman" w:eastAsia="Times New Roman" w:hAnsi="Times New Roman" w:cs="Times New Roman"/>
+          <w:color w:val="1F1F1F"/>
+          <w:sz w:val="24"/>
+          <w:szCs w:val="24"/>
+          <w:bdr w:val="none" w:sz="0" w:space="0" w:color="auto" w:frame="1"/>
+          <w:lang w:eastAsia="ru-RU"/>
+        </w:rPr>
+        <w:t xml:space="preserve"> ситуацию. Выход — использование препаратов 3-го класса опасности для пчел и проведение работ строго в ночное время, что должно быть зафиксировано в системе «Сатурн».</w:t>
       </w:r>
     </w:p>
     <w:p>
@@ -3300,7 +4354,31 @@
           <w:bdr w:val="none" w:sz="0" w:space="0" w:color="auto" w:frame="1"/>
           <w:lang w:eastAsia="ru-RU"/>
         </w:rPr>
-        <w:t>Экспортные пошлины на рапс в 2024 году способствовали перераспределению потоков в сторону Китая, который стал основным покупателем российского рапсового масла и шрота. Для сибирских регионов это создало определенный ценовой баланс. Однако удаленность от портов и логистические сложности в восточном направлении («тупики») заставляют хозяйства Сибири работать с минимальной маржой по сравнению с югом России.</w:t>
+        <w:t xml:space="preserve">Экспортные пошлины на рапс в 2024 году способствовали перераспределению потоков в сторону Китая, который стал основным покупателем российского рапсового масла и шрота. Для сибирских регионов это создало определенный ценовой баланс. Однако удаленность от портов и логистические сложности в восточном направлении («тупики») заставляют хозяйства Сибири работать с минимальной </w:t>
+      </w:r>
+      <w:proofErr w:type="spellStart"/>
+      <w:r>
+        <w:rPr>
+          <w:rFonts w:ascii="Times New Roman" w:eastAsia="Times New Roman" w:hAnsi="Times New Roman" w:cs="Times New Roman"/>
+          <w:color w:val="1F1F1F"/>
+          <w:sz w:val="24"/>
+          <w:szCs w:val="24"/>
+          <w:bdr w:val="none" w:sz="0" w:space="0" w:color="auto" w:frame="1"/>
+          <w:lang w:eastAsia="ru-RU"/>
+        </w:rPr>
+        <w:t>маржой</w:t>
+      </w:r>
+      <w:proofErr w:type="spellEnd"/>
+      <w:r>
+        <w:rPr>
+          <w:rFonts w:ascii="Times New Roman" w:eastAsia="Times New Roman" w:hAnsi="Times New Roman" w:cs="Times New Roman"/>
+          <w:color w:val="1F1F1F"/>
+          <w:sz w:val="24"/>
+          <w:szCs w:val="24"/>
+          <w:bdr w:val="none" w:sz="0" w:space="0" w:color="auto" w:frame="1"/>
+          <w:lang w:eastAsia="ru-RU"/>
+        </w:rPr>
+        <w:t xml:space="preserve"> по сравнению с югом России.</w:t>
       </w:r>
     </w:p>
     <w:p>
@@ -3417,17 +4495,64 @@
           <w:bdr w:val="none" w:sz="0" w:space="0" w:color="auto" w:frame="1"/>
           <w:lang w:eastAsia="ru-RU"/>
         </w:rPr>
-        <w:t>Питание по полной программе:</w:t>
-      </w:r>
-      <w:r>
-        <w:rPr>
-          <w:rFonts w:ascii="Times New Roman" w:eastAsia="Times New Roman" w:hAnsi="Times New Roman" w:cs="Times New Roman"/>
-          <w:color w:val="1F1F1F"/>
-          <w:sz w:val="24"/>
-          <w:szCs w:val="24"/>
-          <w:lang w:eastAsia="ru-RU"/>
-        </w:rPr>
-        <w:t xml:space="preserve"> Нельзя сеять рапс без серы и бора. Экономия на этих мезоэлементах делает азотные удобрения на 30–40% бесполезными.</w:t>
+        <w:t>Питание по полной программе</w:t>
+      </w:r>
+      <w:proofErr w:type="gramStart"/>
+      <w:r>
+        <w:rPr>
+          <w:rFonts w:ascii="Times New Roman" w:eastAsia="Times New Roman" w:hAnsi="Times New Roman" w:cs="Times New Roman"/>
+          <w:b/>
+          <w:bCs/>
+          <w:color w:val="1F1F1F"/>
+          <w:sz w:val="24"/>
+          <w:szCs w:val="24"/>
+          <w:bdr w:val="none" w:sz="0" w:space="0" w:color="auto" w:frame="1"/>
+          <w:lang w:eastAsia="ru-RU"/>
+        </w:rPr>
+        <w:t>:</w:t>
+      </w:r>
+      <w:r>
+        <w:rPr>
+          <w:rFonts w:ascii="Times New Roman" w:eastAsia="Times New Roman" w:hAnsi="Times New Roman" w:cs="Times New Roman"/>
+          <w:color w:val="1F1F1F"/>
+          <w:sz w:val="24"/>
+          <w:szCs w:val="24"/>
+          <w:lang w:eastAsia="ru-RU"/>
+        </w:rPr>
+        <w:t xml:space="preserve"> Нельзя</w:t>
+      </w:r>
+      <w:proofErr w:type="gramEnd"/>
+      <w:r>
+        <w:rPr>
+          <w:rFonts w:ascii="Times New Roman" w:eastAsia="Times New Roman" w:hAnsi="Times New Roman" w:cs="Times New Roman"/>
+          <w:color w:val="1F1F1F"/>
+          <w:sz w:val="24"/>
+          <w:szCs w:val="24"/>
+          <w:lang w:eastAsia="ru-RU"/>
+        </w:rPr>
+        <w:t xml:space="preserve"> сеять рапс без серы и бора. Экономия на этих </w:t>
+      </w:r>
+      <w:proofErr w:type="spellStart"/>
+      <w:r>
+        <w:rPr>
+          <w:rFonts w:ascii="Times New Roman" w:eastAsia="Times New Roman" w:hAnsi="Times New Roman" w:cs="Times New Roman"/>
+          <w:color w:val="1F1F1F"/>
+          <w:sz w:val="24"/>
+          <w:szCs w:val="24"/>
+          <w:lang w:eastAsia="ru-RU"/>
+        </w:rPr>
+        <w:t>мезоэлементах</w:t>
+      </w:r>
+      <w:proofErr w:type="spellEnd"/>
+      <w:r>
+        <w:rPr>
+          <w:rFonts w:ascii="Times New Roman" w:eastAsia="Times New Roman" w:hAnsi="Times New Roman" w:cs="Times New Roman"/>
+          <w:color w:val="1F1F1F"/>
+          <w:sz w:val="24"/>
+          <w:szCs w:val="24"/>
+          <w:lang w:eastAsia="ru-RU"/>
+        </w:rPr>
+        <w:t xml:space="preserve"> делает азотные удобрения на 30–40% бесполезными.</w:t>
       </w:r>
     </w:p>
     <w:p>
@@ -3466,7 +4591,29 @@
           <w:szCs w:val="24"/>
           <w:lang w:eastAsia="ru-RU"/>
         </w:rPr>
-        <w:t xml:space="preserve"> Уход от простых пиретроидов к многокомпонентным системам защиты для преодоления резистентности вредителей.</w:t>
+        <w:t xml:space="preserve"> Уход от простых </w:t>
+      </w:r>
+      <w:proofErr w:type="spellStart"/>
+      <w:r>
+        <w:rPr>
+          <w:rFonts w:ascii="Times New Roman" w:eastAsia="Times New Roman" w:hAnsi="Times New Roman" w:cs="Times New Roman"/>
+          <w:color w:val="1F1F1F"/>
+          <w:sz w:val="24"/>
+          <w:szCs w:val="24"/>
+          <w:lang w:eastAsia="ru-RU"/>
+        </w:rPr>
+        <w:t>пиретроидов</w:t>
+      </w:r>
+      <w:proofErr w:type="spellEnd"/>
+      <w:r>
+        <w:rPr>
+          <w:rFonts w:ascii="Times New Roman" w:eastAsia="Times New Roman" w:hAnsi="Times New Roman" w:cs="Times New Roman"/>
+          <w:color w:val="1F1F1F"/>
+          <w:sz w:val="24"/>
+          <w:szCs w:val="24"/>
+          <w:lang w:eastAsia="ru-RU"/>
+        </w:rPr>
+        <w:t xml:space="preserve"> к многокомпонентным системам защиты для преодоления резистентности вредителей.</w:t>
       </w:r>
     </w:p>
     <w:p>
@@ -3495,6 +4642,7 @@
           <w:bdr w:val="none" w:sz="0" w:space="0" w:color="auto" w:frame="1"/>
           <w:lang w:eastAsia="ru-RU"/>
         </w:rPr>
+        <w:lastRenderedPageBreak/>
         <w:t>Уборочная логистика:</w:t>
       </w:r>
       <w:r>
@@ -3530,10 +4678,16 @@
         <w:t>Рапс прощает многое, кроме дилетантства в подготовке почвы и невнимательности к деталям в критические фазы «розетки» и «бутонизации». В современных условиях санкционного давления и климатической турбулентности выигрывают те хозяйства, которые делают ставку на технологическую дисциплину и глубокое понимание биологии этой сложной, но благодарной культуры.</w:t>
       </w:r>
     </w:p>
-    <w:p/>
+    <w:p>
+      <w:pPr>
+        <w:rPr>
+          <w:lang w:val="en-US"/>
+        </w:rPr>
+      </w:pPr>
+    </w:p>
     <w:sectPr>
       <w:pgSz w:w="11906" w:h="16838"/>
-      <w:pgMar w:top="1134" w:right="850" w:bottom="1134" w:left="1701" w:header="708" w:footer="708" w:gutter="0"/>
+      <w:pgMar w:top="284" w:right="707" w:bottom="426" w:left="851" w:header="708" w:footer="708" w:gutter="0"/>
       <w:cols w:space="708"/>
       <w:docGrid w:linePitch="360"/>
     </w:sectPr>

</xml_diff>